<commit_message>
Login Page, Documents uploaded
</commit_message>
<xml_diff>
--- a/restaurantmanager/src/main/resources/Documents/Install/Setup Install.docx
+++ b/restaurantmanager/src/main/resources/Documents/Install/Setup Install.docx
@@ -1,6 +1,6 @@
 
 <file path=word/document.xml><?xml version="1.0" encoding="utf-8"?>
-<w:document xmlns:wpc="http://schemas.microsoft.com/office/word/2010/wordprocessingCanvas" xmlns:cx="http://schemas.microsoft.com/office/drawing/2014/chartex" xmlns:cx1="http://schemas.microsoft.com/office/drawing/2015/9/8/chartex" xmlns:cx2="http://schemas.microsoft.com/office/drawing/2015/10/21/chartex" xmlns:cx3="http://schemas.microsoft.com/office/drawing/2016/5/9/chartex" xmlns:cx4="http://schemas.microsoft.com/office/drawing/2016/5/10/chartex" xmlns:cx5="http://schemas.microsoft.com/office/drawing/2016/5/11/chartex" xmlns:cx6="http://schemas.microsoft.com/office/drawing/2016/5/12/chartex" xmlns:cx7="http://schemas.microsoft.com/office/drawing/2016/5/13/chartex" xmlns:cx8="http://schemas.microsoft.com/office/drawing/2016/5/14/chartex" xmlns:mc="http://schemas.openxmlformats.org/markup-compatibility/2006" xmlns:aink="http://schemas.microsoft.com/office/drawing/2016/ink" xmlns:am3d="http://schemas.microsoft.com/office/drawing/2017/model3d" xmlns:o="urn:schemas-microsoft-com:office:office" xmlns:r="http://schemas.openxmlformats.org/officeDocument/2006/relationships" xmlns:m="http://schemas.openxmlformats.org/officeDocument/2006/math" xmlns:v="urn:schemas-microsoft-com:vml" xmlns:wp14="http://schemas.microsoft.com/office/word/2010/wordprocessingDrawing" xmlns:wp="http://schemas.openxmlformats.org/drawingml/2006/wordprocessingDrawing" xmlns:w10="urn:schemas-microsoft-com:office:word" xmlns:w="http://schemas.openxmlformats.org/wordprocessingml/2006/main" xmlns:w14="http://schemas.microsoft.com/office/word/2010/wordml" xmlns:w15="http://schemas.microsoft.com/office/word/2012/wordml" xmlns:w16cex="http://schemas.microsoft.com/office/word/2018/wordml/cex" xmlns:w16cid="http://schemas.microsoft.com/office/word/2016/wordml/cid" xmlns:w16="http://schemas.microsoft.com/office/word/2018/wordml" xmlns:w16sdtdh="http://schemas.microsoft.com/office/word/2020/wordml/sdtdatahash" xmlns:w16se="http://schemas.microsoft.com/office/word/2015/wordml/symex" xmlns:wpg="http://schemas.microsoft.com/office/word/2010/wordprocessingGroup" xmlns:wpi="http://schemas.microsoft.com/office/word/2010/wordprocessingInk" xmlns:wne="http://schemas.microsoft.com/office/word/2006/wordml" xmlns:wps="http://schemas.microsoft.com/office/word/2010/wordprocessingShape" mc:Ignorable="w14 w15 w16se w16cid w16 w16cex w16sdtdh wp14">
+<w:document xmlns:wpc="http://schemas.microsoft.com/office/word/2010/wordprocessingCanvas" xmlns:cx="http://schemas.microsoft.com/office/drawing/2014/chartex" xmlns:cx1="http://schemas.microsoft.com/office/drawing/2015/9/8/chartex" xmlns:cx2="http://schemas.microsoft.com/office/drawing/2015/10/21/chartex" xmlns:cx3="http://schemas.microsoft.com/office/drawing/2016/5/9/chartex" xmlns:cx4="http://schemas.microsoft.com/office/drawing/2016/5/10/chartex" xmlns:cx5="http://schemas.microsoft.com/office/drawing/2016/5/11/chartex" xmlns:cx6="http://schemas.microsoft.com/office/drawing/2016/5/12/chartex" xmlns:cx7="http://schemas.microsoft.com/office/drawing/2016/5/13/chartex" xmlns:cx8="http://schemas.microsoft.com/office/drawing/2016/5/14/chartex" xmlns:mc="http://schemas.openxmlformats.org/markup-compatibility/2006" xmlns:aink="http://schemas.microsoft.com/office/drawing/2016/ink" xmlns:am3d="http://schemas.microsoft.com/office/drawing/2017/model3d" xmlns:o="urn:schemas-microsoft-com:office:office" xmlns:oel="http://schemas.microsoft.com/office/2019/extlst" xmlns:r="http://schemas.openxmlformats.org/officeDocument/2006/relationships" xmlns:m="http://schemas.openxmlformats.org/officeDocument/2006/math" xmlns:v="urn:schemas-microsoft-com:vml" xmlns:wp14="http://schemas.microsoft.com/office/word/2010/wordprocessingDrawing" xmlns:wp="http://schemas.openxmlformats.org/drawingml/2006/wordprocessingDrawing" xmlns:w10="urn:schemas-microsoft-com:office:word" xmlns:w="http://schemas.openxmlformats.org/wordprocessingml/2006/main" xmlns:w14="http://schemas.microsoft.com/office/word/2010/wordml" xmlns:w15="http://schemas.microsoft.com/office/word/2012/wordml" xmlns:w16cex="http://schemas.microsoft.com/office/word/2018/wordml/cex" xmlns:w16cid="http://schemas.microsoft.com/office/word/2016/wordml/cid" xmlns:w16="http://schemas.microsoft.com/office/word/2018/wordml" xmlns:w16sdtdh="http://schemas.microsoft.com/office/word/2020/wordml/sdtdatahash" xmlns:w16se="http://schemas.microsoft.com/office/word/2015/wordml/symex" xmlns:wpg="http://schemas.microsoft.com/office/word/2010/wordprocessingGroup" xmlns:wpi="http://schemas.microsoft.com/office/word/2010/wordprocessingInk" xmlns:wne="http://schemas.microsoft.com/office/word/2006/wordml" xmlns:wps="http://schemas.microsoft.com/office/word/2010/wordprocessingShape" mc:Ignorable="w14 w15 w16se w16cid w16 w16cex w16sdtdh wp14">
   <w:body>
     <w:p>
       <w:pPr>
@@ -639,7 +639,7 @@
           </mc:Choice>
           <mc:Fallback>
             <w:pict>
-              <v:rect w14:anchorId="34570CDB" id="Rectangle 5" o:spid="_x0000_s1026" style="position:absolute;margin-left:0;margin-top:17.2pt;width:19.5pt;height:13.15pt;z-index:251662336;visibility:visible;mso-wrap-style:square;mso-width-percent:0;mso-height-percent:0;mso-wrap-distance-left:9pt;mso-wrap-distance-top:0;mso-wrap-distance-right:9pt;mso-wrap-distance-bottom:0;mso-position-horizontal:left;mso-position-horizontal-relative:margin;mso-position-vertical:absolute;mso-position-vertical-relative:text;mso-width-percent:0;mso-height-percent:0;mso-width-relative:margin;mso-height-relative:margin;v-text-anchor:middle" o:gfxdata="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" filled="f" strokecolor="red" strokeweight="1pt">
+              <v:rect w14:anchorId="1B5AAFB1" id="Rectangle 5" o:spid="_x0000_s1026" style="position:absolute;margin-left:0;margin-top:17.2pt;width:19.5pt;height:13.15pt;z-index:251662336;visibility:visible;mso-wrap-style:square;mso-width-percent:0;mso-height-percent:0;mso-wrap-distance-left:9pt;mso-wrap-distance-top:0;mso-wrap-distance-right:9pt;mso-wrap-distance-bottom:0;mso-position-horizontal:left;mso-position-horizontal-relative:margin;mso-position-vertical:absolute;mso-position-vertical-relative:text;mso-width-percent:0;mso-height-percent:0;mso-width-relative:margin;mso-height-relative:margin;v-text-anchor:middle" o:gfxdata="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" filled="f" strokecolor="red" strokeweight="1pt">
                 <w10:wrap anchorx="margin"/>
               </v:rect>
             </w:pict>
@@ -715,7 +715,7 @@
           </mc:Choice>
           <mc:Fallback>
             <w:pict>
-              <v:rect w14:anchorId="377549CF" id="Rectangle 4" o:spid="_x0000_s1026" style="position:absolute;margin-left:2.2pt;margin-top:206.55pt;width:178.5pt;height:11.6pt;z-index:251660288;visibility:visible;mso-wrap-style:square;mso-wrap-distance-left:9pt;mso-wrap-distance-top:0;mso-wrap-distance-right:9pt;mso-wrap-distance-bottom:0;mso-position-horizontal:absolute;mso-position-horizontal-relative:text;mso-position-vertical:absolute;mso-position-vertical-relative:text;v-text-anchor:middle" o:gfxdata="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" filled="f" strokecolor="red" strokeweight="1pt"/>
+              <v:rect w14:anchorId="3B1F3150" id="Rectangle 4" o:spid="_x0000_s1026" style="position:absolute;margin-left:2.2pt;margin-top:206.55pt;width:178.5pt;height:11.6pt;z-index:251660288;visibility:visible;mso-wrap-style:square;mso-wrap-distance-left:9pt;mso-wrap-distance-top:0;mso-wrap-distance-right:9pt;mso-wrap-distance-bottom:0;mso-position-horizontal:absolute;mso-position-horizontal-relative:text;mso-position-vertical:absolute;mso-position-vertical-relative:text;v-text-anchor:middle" o:gfxdata="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" filled="f" strokecolor="red" strokeweight="1pt"/>
             </w:pict>
           </mc:Fallback>
         </mc:AlternateContent>
@@ -965,7 +965,7 @@
           </mc:Choice>
           <mc:Fallback>
             <w:pict>
-              <v:rect w14:anchorId="568E1EF9" id="Rectangle 12" o:spid="_x0000_s1026" style="position:absolute;margin-left:196.1pt;margin-top:329.95pt;width:84.7pt;height:34.15pt;z-index:251668480;visibility:visible;mso-wrap-style:square;mso-width-percent:0;mso-height-percent:0;mso-wrap-distance-left:9pt;mso-wrap-distance-top:0;mso-wrap-distance-right:9pt;mso-wrap-distance-bottom:0;mso-position-horizontal:absolute;mso-position-horizontal-relative:margin;mso-position-vertical:absolute;mso-position-vertical-relative:text;mso-width-percent:0;mso-height-percent:0;mso-width-relative:margin;mso-height-relative:margin;v-text-anchor:middle" o:gfxdata="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" filled="f" strokecolor="red" strokeweight="1pt">
+              <v:rect w14:anchorId="57EA3B19" id="Rectangle 12" o:spid="_x0000_s1026" style="position:absolute;margin-left:196.1pt;margin-top:329.95pt;width:84.7pt;height:34.15pt;z-index:251668480;visibility:visible;mso-wrap-style:square;mso-width-percent:0;mso-height-percent:0;mso-wrap-distance-left:9pt;mso-wrap-distance-top:0;mso-wrap-distance-right:9pt;mso-wrap-distance-bottom:0;mso-position-horizontal:absolute;mso-position-horizontal-relative:margin;mso-position-vertical:absolute;mso-position-vertical-relative:text;mso-width-percent:0;mso-height-percent:0;mso-width-relative:margin;mso-height-relative:margin;v-text-anchor:middle" o:gfxdata="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" filled="f" strokecolor="red" strokeweight="1pt">
                 <w10:wrap anchorx="margin"/>
               </v:rect>
             </w:pict>
@@ -1047,7 +1047,7 @@
           </mc:Choice>
           <mc:Fallback>
             <w:pict>
-              <v:rect w14:anchorId="31863BFD" id="Rectangle 11" o:spid="_x0000_s1026" style="position:absolute;margin-left:24pt;margin-top:166.8pt;width:37.15pt;height:14.25pt;z-index:251666432;visibility:visible;mso-wrap-style:square;mso-width-percent:0;mso-height-percent:0;mso-wrap-distance-left:9pt;mso-wrap-distance-top:0;mso-wrap-distance-right:9pt;mso-wrap-distance-bottom:0;mso-position-horizontal:absolute;mso-position-horizontal-relative:text;mso-position-vertical:absolute;mso-position-vertical-relative:text;mso-width-percent:0;mso-height-percent:0;mso-width-relative:margin;mso-height-relative:margin;v-text-anchor:middle" o:gfxdata="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" filled="f" strokecolor="red" strokeweight="1pt"/>
+              <v:rect w14:anchorId="21527E21" id="Rectangle 11" o:spid="_x0000_s1026" style="position:absolute;margin-left:24pt;margin-top:166.8pt;width:37.15pt;height:14.25pt;z-index:251666432;visibility:visible;mso-wrap-style:square;mso-width-percent:0;mso-height-percent:0;mso-wrap-distance-left:9pt;mso-wrap-distance-top:0;mso-wrap-distance-right:9pt;mso-wrap-distance-bottom:0;mso-position-horizontal:absolute;mso-position-horizontal-relative:text;mso-position-vertical:absolute;mso-position-vertical-relative:text;mso-width-percent:0;mso-height-percent:0;mso-width-relative:margin;mso-height-relative:margin;v-text-anchor:middle" o:gfxdata="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" filled="f" strokecolor="red" strokeweight="1pt"/>
             </w:pict>
           </mc:Fallback>
         </mc:AlternateContent>
@@ -1127,7 +1127,7 @@
           </mc:Choice>
           <mc:Fallback>
             <w:pict>
-              <v:rect w14:anchorId="745D3981" id="Rectangle 10" o:spid="_x0000_s1026" style="position:absolute;margin-left:35.65pt;margin-top:196.45pt;width:189pt;height:14.25pt;z-index:251664384;visibility:visible;mso-wrap-style:square;mso-width-percent:0;mso-height-percent:0;mso-wrap-distance-left:9pt;mso-wrap-distance-top:0;mso-wrap-distance-right:9pt;mso-wrap-distance-bottom:0;mso-position-horizontal:absolute;mso-position-horizontal-relative:text;mso-position-vertical:absolute;mso-position-vertical-relative:text;mso-width-percent:0;mso-height-percent:0;mso-width-relative:margin;mso-height-relative:margin;v-text-anchor:middle" o:gfxdata="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" filled="f" strokecolor="red" strokeweight="1pt"/>
+              <v:rect w14:anchorId="267D1A09" id="Rectangle 10" o:spid="_x0000_s1026" style="position:absolute;margin-left:35.65pt;margin-top:196.45pt;width:189pt;height:14.25pt;z-index:251664384;visibility:visible;mso-wrap-style:square;mso-width-percent:0;mso-height-percent:0;mso-wrap-distance-left:9pt;mso-wrap-distance-top:0;mso-wrap-distance-right:9pt;mso-wrap-distance-bottom:0;mso-position-horizontal:absolute;mso-position-horizontal-relative:text;mso-position-vertical:absolute;mso-position-vertical-relative:text;mso-width-percent:0;mso-height-percent:0;mso-width-relative:margin;mso-height-relative:margin;v-text-anchor:middle" o:gfxdata="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" filled="f" strokecolor="red" strokeweight="1pt"/>
             </w:pict>
           </mc:Fallback>
         </mc:AlternateContent>
@@ -1515,7 +1515,7 @@
           </mc:Choice>
           <mc:Fallback>
             <w:pict>
-              <v:rect w14:anchorId="2E64A5ED" id="Rectangle 17" o:spid="_x0000_s1026" style="position:absolute;margin-left:125.25pt;margin-top:70.5pt;width:51.75pt;height:17.25pt;z-index:251672576;visibility:visible;mso-wrap-style:square;mso-width-percent:0;mso-height-percent:0;mso-wrap-distance-left:9pt;mso-wrap-distance-top:0;mso-wrap-distance-right:9pt;mso-wrap-distance-bottom:0;mso-position-horizontal:absolute;mso-position-horizontal-relative:margin;mso-position-vertical:absolute;mso-position-vertical-relative:text;mso-width-percent:0;mso-height-percent:0;mso-width-relative:margin;mso-height-relative:margin;v-text-anchor:middle" o:gfxdata="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" filled="f" strokecolor="red" strokeweight="1pt">
+              <v:rect w14:anchorId="4B7C606D" id="Rectangle 17" o:spid="_x0000_s1026" style="position:absolute;margin-left:125.25pt;margin-top:70.5pt;width:51.75pt;height:17.25pt;z-index:251672576;visibility:visible;mso-wrap-style:square;mso-width-percent:0;mso-height-percent:0;mso-wrap-distance-left:9pt;mso-wrap-distance-top:0;mso-wrap-distance-right:9pt;mso-wrap-distance-bottom:0;mso-position-horizontal:absolute;mso-position-horizontal-relative:margin;mso-position-vertical:absolute;mso-position-vertical-relative:text;mso-width-percent:0;mso-height-percent:0;mso-width-relative:margin;mso-height-relative:margin;v-text-anchor:middle" o:gfxdata="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" filled="f" strokecolor="red" strokeweight="1pt">
                 <w10:wrap anchorx="margin"/>
               </v:rect>
             </w:pict>
@@ -1597,7 +1597,7 @@
           </mc:Choice>
           <mc:Fallback>
             <w:pict>
-              <v:rect w14:anchorId="0F750678" id="Rectangle 24" o:spid="_x0000_s1026" style="position:absolute;margin-left:327.75pt;margin-top:108.75pt;width:18.75pt;height:13.1pt;z-index:251676672;visibility:visible;mso-wrap-style:square;mso-width-percent:0;mso-height-percent:0;mso-wrap-distance-left:9pt;mso-wrap-distance-top:0;mso-wrap-distance-right:9pt;mso-wrap-distance-bottom:0;mso-position-horizontal:absolute;mso-position-horizontal-relative:margin;mso-position-vertical:absolute;mso-position-vertical-relative:text;mso-width-percent:0;mso-height-percent:0;mso-width-relative:margin;mso-height-relative:margin;v-text-anchor:middle" o:gfxdata="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" filled="f" strokecolor="red" strokeweight="1pt">
+              <v:rect w14:anchorId="38BEEA4A" id="Rectangle 24" o:spid="_x0000_s1026" style="position:absolute;margin-left:327.75pt;margin-top:108.75pt;width:18.75pt;height:13.1pt;z-index:251676672;visibility:visible;mso-wrap-style:square;mso-width-percent:0;mso-height-percent:0;mso-wrap-distance-left:9pt;mso-wrap-distance-top:0;mso-wrap-distance-right:9pt;mso-wrap-distance-bottom:0;mso-position-horizontal:absolute;mso-position-horizontal-relative:margin;mso-position-vertical:absolute;mso-position-vertical-relative:text;mso-width-percent:0;mso-height-percent:0;mso-width-relative:margin;mso-height-relative:margin;v-text-anchor:middle" o:gfxdata="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" filled="f" strokecolor="red" strokeweight="1pt">
                 <w10:wrap anchorx="margin"/>
               </v:rect>
             </w:pict>
@@ -1679,7 +1679,7 @@
           </mc:Choice>
           <mc:Fallback>
             <w:pict>
-              <v:rect w14:anchorId="4FF45D6F" id="Rectangle 21" o:spid="_x0000_s1026" style="position:absolute;margin-left:322.5pt;margin-top:125.25pt;width:136.85pt;height:11.95pt;z-index:251674624;visibility:visible;mso-wrap-style:square;mso-width-percent:0;mso-height-percent:0;mso-wrap-distance-left:9pt;mso-wrap-distance-top:0;mso-wrap-distance-right:9pt;mso-wrap-distance-bottom:0;mso-position-horizontal:absolute;mso-position-horizontal-relative:margin;mso-position-vertical:absolute;mso-position-vertical-relative:text;mso-width-percent:0;mso-height-percent:0;mso-width-relative:margin;mso-height-relative:margin;v-text-anchor:middle" o:gfxdata="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" filled="f" strokecolor="red" strokeweight="1pt">
+              <v:rect w14:anchorId="55D26525" id="Rectangle 21" o:spid="_x0000_s1026" style="position:absolute;margin-left:322.5pt;margin-top:125.25pt;width:136.85pt;height:11.95pt;z-index:251674624;visibility:visible;mso-wrap-style:square;mso-width-percent:0;mso-height-percent:0;mso-wrap-distance-left:9pt;mso-wrap-distance-top:0;mso-wrap-distance-right:9pt;mso-wrap-distance-bottom:0;mso-position-horizontal:absolute;mso-position-horizontal-relative:margin;mso-position-vertical:absolute;mso-position-vertical-relative:text;mso-width-percent:0;mso-height-percent:0;mso-width-relative:margin;mso-height-relative:margin;v-text-anchor:middle" o:gfxdata="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" filled="f" strokecolor="red" strokeweight="1pt">
                 <w10:wrap anchorx="margin"/>
               </v:rect>
             </w:pict>
@@ -1761,7 +1761,7 @@
           </mc:Choice>
           <mc:Fallback>
             <w:pict>
-              <v:rect w14:anchorId="4F593A66" id="Rectangle 13" o:spid="_x0000_s1026" style="position:absolute;margin-left:426pt;margin-top:71.25pt;width:36.75pt;height:16.5pt;z-index:251670528;visibility:visible;mso-wrap-style:square;mso-width-percent:0;mso-height-percent:0;mso-wrap-distance-left:9pt;mso-wrap-distance-top:0;mso-wrap-distance-right:9pt;mso-wrap-distance-bottom:0;mso-position-horizontal:absolute;mso-position-horizontal-relative:margin;mso-position-vertical:absolute;mso-position-vertical-relative:text;mso-width-percent:0;mso-height-percent:0;mso-width-relative:margin;mso-height-relative:margin;v-text-anchor:middle" o:gfxdata="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" filled="f" strokecolor="red" strokeweight="1pt">
+              <v:rect w14:anchorId="4681D29E" id="Rectangle 13" o:spid="_x0000_s1026" style="position:absolute;margin-left:426pt;margin-top:71.25pt;width:36.75pt;height:16.5pt;z-index:251670528;visibility:visible;mso-wrap-style:square;mso-width-percent:0;mso-height-percent:0;mso-wrap-distance-left:9pt;mso-wrap-distance-top:0;mso-wrap-distance-right:9pt;mso-wrap-distance-bottom:0;mso-position-horizontal:absolute;mso-position-horizontal-relative:margin;mso-position-vertical:absolute;mso-position-vertical-relative:text;mso-width-percent:0;mso-height-percent:0;mso-width-relative:margin;mso-height-relative:margin;v-text-anchor:middle" o:gfxdata="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" filled="f" strokecolor="red" strokeweight="1pt">
                 <w10:wrap anchorx="margin"/>
               </v:rect>
             </w:pict>
@@ -1906,7 +1906,7 @@
           </mc:Choice>
           <mc:Fallback>
             <w:pict>
-              <v:rect w14:anchorId="5D6FE23A" id="Rectangle 26" o:spid="_x0000_s1026" style="position:absolute;margin-left:55.5pt;margin-top:70.4pt;width:297pt;height:15.75pt;z-index:251678720;visibility:visible;mso-wrap-style:square;mso-width-percent:0;mso-height-percent:0;mso-wrap-distance-left:9pt;mso-wrap-distance-top:0;mso-wrap-distance-right:9pt;mso-wrap-distance-bottom:0;mso-position-horizontal:absolute;mso-position-horizontal-relative:margin;mso-position-vertical:absolute;mso-position-vertical-relative:text;mso-width-percent:0;mso-height-percent:0;mso-width-relative:margin;mso-height-relative:margin;v-text-anchor:middle" o:gfxdata="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" filled="f" strokecolor="red" strokeweight="1pt">
+              <v:rect w14:anchorId="0535E427" id="Rectangle 26" o:spid="_x0000_s1026" style="position:absolute;margin-left:55.5pt;margin-top:70.4pt;width:297pt;height:15.75pt;z-index:251678720;visibility:visible;mso-wrap-style:square;mso-width-percent:0;mso-height-percent:0;mso-wrap-distance-left:9pt;mso-wrap-distance-top:0;mso-wrap-distance-right:9pt;mso-wrap-distance-bottom:0;mso-position-horizontal:absolute;mso-position-horizontal-relative:margin;mso-position-vertical:absolute;mso-position-vertical-relative:text;mso-width-percent:0;mso-height-percent:0;mso-width-relative:margin;mso-height-relative:margin;v-text-anchor:middle" o:gfxdata="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" filled="f" strokecolor="red" strokeweight="1pt">
                 <w10:wrap anchorx="margin"/>
               </v:rect>
             </w:pict>
@@ -1988,7 +1988,7 @@
           </mc:Choice>
           <mc:Fallback>
             <w:pict>
-              <v:rect w14:anchorId="4496D9B1" id="Rectangle 31" o:spid="_x0000_s1026" style="position:absolute;margin-left:301.5pt;margin-top:268.4pt;width:64.15pt;height:16.85pt;z-index:251680768;visibility:visible;mso-wrap-style:square;mso-width-percent:0;mso-height-percent:0;mso-wrap-distance-left:9pt;mso-wrap-distance-top:0;mso-wrap-distance-right:9pt;mso-wrap-distance-bottom:0;mso-position-horizontal:absolute;mso-position-horizontal-relative:margin;mso-position-vertical:absolute;mso-position-vertical-relative:text;mso-width-percent:0;mso-height-percent:0;mso-width-relative:margin;mso-height-relative:margin;v-text-anchor:middle" o:gfxdata="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" filled="f" strokecolor="red" strokeweight="1pt">
+              <v:rect w14:anchorId="7A22800D" id="Rectangle 31" o:spid="_x0000_s1026" style="position:absolute;margin-left:301.5pt;margin-top:268.4pt;width:64.15pt;height:16.85pt;z-index:251680768;visibility:visible;mso-wrap-style:square;mso-width-percent:0;mso-height-percent:0;mso-wrap-distance-left:9pt;mso-wrap-distance-top:0;mso-wrap-distance-right:9pt;mso-wrap-distance-bottom:0;mso-position-horizontal:absolute;mso-position-horizontal-relative:margin;mso-position-vertical:absolute;mso-position-vertical-relative:text;mso-width-percent:0;mso-height-percent:0;mso-width-relative:margin;mso-height-relative:margin;v-text-anchor:middle" o:gfxdata="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" filled="f" strokecolor="red" strokeweight="1pt">
                 <w10:wrap anchorx="margin"/>
               </v:rect>
             </w:pict>
@@ -2487,7 +2487,7 @@
           </mc:Choice>
           <mc:Fallback>
             <w:pict>
-              <v:rect w14:anchorId="753E74E5" id="Rectangle 34" o:spid="_x0000_s1026" style="position:absolute;margin-left:56.65pt;margin-top:141pt;width:42.7pt;height:13.5pt;z-index:251682816;visibility:visible;mso-wrap-style:square;mso-width-percent:0;mso-height-percent:0;mso-wrap-distance-left:9pt;mso-wrap-distance-top:0;mso-wrap-distance-right:9pt;mso-wrap-distance-bottom:0;mso-position-horizontal:absolute;mso-position-horizontal-relative:margin;mso-position-vertical:absolute;mso-position-vertical-relative:text;mso-width-percent:0;mso-height-percent:0;mso-width-relative:margin;mso-height-relative:margin;v-text-anchor:middle" o:gfxdata="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" filled="f" strokecolor="red" strokeweight="1pt">
+              <v:rect w14:anchorId="1C74BDBF" id="Rectangle 34" o:spid="_x0000_s1026" style="position:absolute;margin-left:56.65pt;margin-top:141pt;width:42.7pt;height:13.5pt;z-index:251682816;visibility:visible;mso-wrap-style:square;mso-width-percent:0;mso-height-percent:0;mso-wrap-distance-left:9pt;mso-wrap-distance-top:0;mso-wrap-distance-right:9pt;mso-wrap-distance-bottom:0;mso-position-horizontal:absolute;mso-position-horizontal-relative:margin;mso-position-vertical:absolute;mso-position-vertical-relative:text;mso-width-percent:0;mso-height-percent:0;mso-width-relative:margin;mso-height-relative:margin;v-text-anchor:middle" o:gfxdata="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" filled="f" strokecolor="red" strokeweight="1pt">
                 <w10:wrap anchorx="margin"/>
               </v:rect>
             </w:pict>
@@ -2569,7 +2569,7 @@
           </mc:Choice>
           <mc:Fallback>
             <w:pict>
-              <v:rect w14:anchorId="7ED5177D" id="Rectangle 35" o:spid="_x0000_s1026" style="position:absolute;margin-left:67.9pt;margin-top:165.75pt;width:108pt;height:17.25pt;z-index:251684864;visibility:visible;mso-wrap-style:square;mso-width-percent:0;mso-height-percent:0;mso-wrap-distance-left:9pt;mso-wrap-distance-top:0;mso-wrap-distance-right:9pt;mso-wrap-distance-bottom:0;mso-position-horizontal:absolute;mso-position-horizontal-relative:margin;mso-position-vertical:absolute;mso-position-vertical-relative:text;mso-width-percent:0;mso-height-percent:0;mso-width-relative:margin;mso-height-relative:margin;v-text-anchor:middle" o:gfxdata="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" filled="f" strokecolor="red" strokeweight="1pt">
+              <v:rect w14:anchorId="1F862ACB" id="Rectangle 35" o:spid="_x0000_s1026" style="position:absolute;margin-left:67.9pt;margin-top:165.75pt;width:108pt;height:17.25pt;z-index:251684864;visibility:visible;mso-wrap-style:square;mso-width-percent:0;mso-height-percent:0;mso-wrap-distance-left:9pt;mso-wrap-distance-top:0;mso-wrap-distance-right:9pt;mso-wrap-distance-bottom:0;mso-position-horizontal:absolute;mso-position-horizontal-relative:margin;mso-position-vertical:absolute;mso-position-vertical-relative:text;mso-width-percent:0;mso-height-percent:0;mso-width-relative:margin;mso-height-relative:margin;v-text-anchor:middle" o:gfxdata="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" filled="f" strokecolor="red" strokeweight="1pt">
                 <w10:wrap anchorx="margin"/>
               </v:rect>
             </w:pict>
@@ -2850,7 +2850,7 @@
           </mc:Choice>
           <mc:Fallback>
             <w:pict>
-              <v:rect w14:anchorId="4943A771" id="Rectangle 38" o:spid="_x0000_s1026" style="position:absolute;margin-left:154.5pt;margin-top:77.25pt;width:51pt;height:17.25pt;z-index:251691008;visibility:visible;mso-wrap-style:square;mso-width-percent:0;mso-height-percent:0;mso-wrap-distance-left:9pt;mso-wrap-distance-top:0;mso-wrap-distance-right:9pt;mso-wrap-distance-bottom:0;mso-position-horizontal:absolute;mso-position-horizontal-relative:margin;mso-position-vertical:absolute;mso-position-vertical-relative:text;mso-width-percent:0;mso-height-percent:0;mso-width-relative:margin;mso-height-relative:margin;v-text-anchor:middle" o:gfxdata="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" filled="f" strokecolor="red" strokeweight="1pt">
+              <v:rect w14:anchorId="7BC9AC07" id="Rectangle 38" o:spid="_x0000_s1026" style="position:absolute;margin-left:154.5pt;margin-top:77.25pt;width:51pt;height:17.25pt;z-index:251691008;visibility:visible;mso-wrap-style:square;mso-width-percent:0;mso-height-percent:0;mso-wrap-distance-left:9pt;mso-wrap-distance-top:0;mso-wrap-distance-right:9pt;mso-wrap-distance-bottom:0;mso-position-horizontal:absolute;mso-position-horizontal-relative:margin;mso-position-vertical:absolute;mso-position-vertical-relative:text;mso-width-percent:0;mso-height-percent:0;mso-width-relative:margin;mso-height-relative:margin;v-text-anchor:middle" o:gfxdata="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" filled="f" strokecolor="red" strokeweight="1pt">
                 <w10:wrap anchorx="margin"/>
               </v:rect>
             </w:pict>
@@ -2932,7 +2932,7 @@
           </mc:Choice>
           <mc:Fallback>
             <w:pict>
-              <v:rect w14:anchorId="45D686D4" id="Rectangle 37" o:spid="_x0000_s1026" style="position:absolute;margin-left:476.25pt;margin-top:76.5pt;width:36pt;height:18pt;z-index:251688960;visibility:visible;mso-wrap-style:square;mso-width-percent:0;mso-height-percent:0;mso-wrap-distance-left:9pt;mso-wrap-distance-top:0;mso-wrap-distance-right:9pt;mso-wrap-distance-bottom:0;mso-position-horizontal:absolute;mso-position-horizontal-relative:margin;mso-position-vertical:absolute;mso-position-vertical-relative:text;mso-width-percent:0;mso-height-percent:0;mso-width-relative:margin;mso-height-relative:margin;v-text-anchor:middle" o:gfxdata="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" filled="f" strokecolor="red" strokeweight="1pt">
+              <v:rect w14:anchorId="31B2AE8D" id="Rectangle 37" o:spid="_x0000_s1026" style="position:absolute;margin-left:476.25pt;margin-top:76.5pt;width:36pt;height:18pt;z-index:251688960;visibility:visible;mso-wrap-style:square;mso-width-percent:0;mso-height-percent:0;mso-wrap-distance-left:9pt;mso-wrap-distance-top:0;mso-wrap-distance-right:9pt;mso-wrap-distance-bottom:0;mso-position-horizontal:absolute;mso-position-horizontal-relative:margin;mso-position-vertical:absolute;mso-position-vertical-relative:text;mso-width-percent:0;mso-height-percent:0;mso-width-relative:margin;mso-height-relative:margin;v-text-anchor:middle" o:gfxdata="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" filled="f" strokecolor="red" strokeweight="1pt">
                 <w10:wrap anchorx="margin"/>
               </v:rect>
             </w:pict>
@@ -3014,7 +3014,7 @@
           </mc:Choice>
           <mc:Fallback>
             <w:pict>
-              <v:rect w14:anchorId="5D8CEBA6" id="Rectangle 36" o:spid="_x0000_s1026" style="position:absolute;margin-left:366pt;margin-top:187.5pt;width:48.75pt;height:14.25pt;z-index:251686912;visibility:visible;mso-wrap-style:square;mso-width-percent:0;mso-height-percent:0;mso-wrap-distance-left:9pt;mso-wrap-distance-top:0;mso-wrap-distance-right:9pt;mso-wrap-distance-bottom:0;mso-position-horizontal:absolute;mso-position-horizontal-relative:margin;mso-position-vertical:absolute;mso-position-vertical-relative:text;mso-width-percent:0;mso-height-percent:0;mso-width-relative:margin;mso-height-relative:margin;v-text-anchor:middle" o:gfxdata="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" filled="f" strokecolor="red" strokeweight="1pt">
+              <v:rect w14:anchorId="3C6B0DBE" id="Rectangle 36" o:spid="_x0000_s1026" style="position:absolute;margin-left:366pt;margin-top:187.5pt;width:48.75pt;height:14.25pt;z-index:251686912;visibility:visible;mso-wrap-style:square;mso-width-percent:0;mso-height-percent:0;mso-wrap-distance-left:9pt;mso-wrap-distance-top:0;mso-wrap-distance-right:9pt;mso-wrap-distance-bottom:0;mso-position-horizontal:absolute;mso-position-horizontal-relative:margin;mso-position-vertical:absolute;mso-position-vertical-relative:text;mso-width-percent:0;mso-height-percent:0;mso-width-relative:margin;mso-height-relative:margin;v-text-anchor:middle" o:gfxdata="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" filled="f" strokecolor="red" strokeweight="1pt">
                 <w10:wrap anchorx="margin"/>
               </v:rect>
             </w:pict>
@@ -3469,7 +3469,7 @@
           </mc:Choice>
           <mc:Fallback>
             <w:pict>
-              <v:rect w14:anchorId="02CCCE2F" id="Rectangle 41" o:spid="_x0000_s1026" style="position:absolute;margin-left:248.25pt;margin-top:134.2pt;width:113.65pt;height:9.4pt;z-index:251697152;visibility:visible;mso-wrap-style:square;mso-width-percent:0;mso-height-percent:0;mso-wrap-distance-left:9pt;mso-wrap-distance-top:0;mso-wrap-distance-right:9pt;mso-wrap-distance-bottom:0;mso-position-horizontal:absolute;mso-position-horizontal-relative:margin;mso-position-vertical:absolute;mso-position-vertical-relative:text;mso-width-percent:0;mso-height-percent:0;mso-width-relative:margin;mso-height-relative:margin;v-text-anchor:middle" o:gfxdata="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" filled="f" strokecolor="red" strokeweight="1pt">
+              <v:rect w14:anchorId="66411EEC" id="Rectangle 41" o:spid="_x0000_s1026" style="position:absolute;margin-left:248.25pt;margin-top:134.2pt;width:113.65pt;height:9.4pt;z-index:251697152;visibility:visible;mso-wrap-style:square;mso-width-percent:0;mso-height-percent:0;mso-wrap-distance-left:9pt;mso-wrap-distance-top:0;mso-wrap-distance-right:9pt;mso-wrap-distance-bottom:0;mso-position-horizontal:absolute;mso-position-horizontal-relative:margin;mso-position-vertical:absolute;mso-position-vertical-relative:text;mso-width-percent:0;mso-height-percent:0;mso-width-relative:margin;mso-height-relative:margin;v-text-anchor:middle" o:gfxdata="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" filled="f" strokecolor="red" strokeweight="1pt">
                 <w10:wrap anchorx="margin"/>
               </v:rect>
             </w:pict>
@@ -3551,7 +3551,7 @@
           </mc:Choice>
           <mc:Fallback>
             <w:pict>
-              <v:rect w14:anchorId="540B8B52" id="Rectangle 40" o:spid="_x0000_s1026" style="position:absolute;margin-left:186.75pt;margin-top:44.6pt;width:62.25pt;height:8.25pt;z-index:251695104;visibility:visible;mso-wrap-style:square;mso-width-percent:0;mso-height-percent:0;mso-wrap-distance-left:9pt;mso-wrap-distance-top:0;mso-wrap-distance-right:9pt;mso-wrap-distance-bottom:0;mso-position-horizontal:absolute;mso-position-horizontal-relative:margin;mso-position-vertical:absolute;mso-position-vertical-relative:text;mso-width-percent:0;mso-height-percent:0;mso-width-relative:margin;mso-height-relative:margin;v-text-anchor:middle" o:gfxdata="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" filled="f" strokecolor="red" strokeweight="1pt">
+              <v:rect w14:anchorId="2D797935" id="Rectangle 40" o:spid="_x0000_s1026" style="position:absolute;margin-left:186.75pt;margin-top:44.6pt;width:62.25pt;height:8.25pt;z-index:251695104;visibility:visible;mso-wrap-style:square;mso-width-percent:0;mso-height-percent:0;mso-wrap-distance-left:9pt;mso-wrap-distance-top:0;mso-wrap-distance-right:9pt;mso-wrap-distance-bottom:0;mso-position-horizontal:absolute;mso-position-horizontal-relative:margin;mso-position-vertical:absolute;mso-position-vertical-relative:text;mso-width-percent:0;mso-height-percent:0;mso-width-relative:margin;mso-height-relative:margin;v-text-anchor:middle" o:gfxdata="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" filled="f" strokecolor="red" strokeweight="1pt">
                 <w10:wrap anchorx="margin"/>
               </v:rect>
             </w:pict>
@@ -3633,7 +3633,7 @@
           </mc:Choice>
           <mc:Fallback>
             <w:pict>
-              <v:rect w14:anchorId="2A847406" id="Rectangle 39" o:spid="_x0000_s1026" style="position:absolute;margin-left:186pt;margin-top:7.05pt;width:24.35pt;height:13.45pt;z-index:251693056;visibility:visible;mso-wrap-style:square;mso-width-percent:0;mso-height-percent:0;mso-wrap-distance-left:9pt;mso-wrap-distance-top:0;mso-wrap-distance-right:9pt;mso-wrap-distance-bottom:0;mso-position-horizontal:absolute;mso-position-horizontal-relative:margin;mso-position-vertical:absolute;mso-position-vertical-relative:text;mso-width-percent:0;mso-height-percent:0;mso-width-relative:margin;mso-height-relative:margin;v-text-anchor:middle" o:gfxdata="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" filled="f" strokecolor="red" strokeweight="1pt">
+              <v:rect w14:anchorId="73656163" id="Rectangle 39" o:spid="_x0000_s1026" style="position:absolute;margin-left:186pt;margin-top:7.05pt;width:24.35pt;height:13.45pt;z-index:251693056;visibility:visible;mso-wrap-style:square;mso-width-percent:0;mso-height-percent:0;mso-wrap-distance-left:9pt;mso-wrap-distance-top:0;mso-wrap-distance-right:9pt;mso-wrap-distance-bottom:0;mso-position-horizontal:absolute;mso-position-horizontal-relative:margin;mso-position-vertical:absolute;mso-position-vertical-relative:text;mso-width-percent:0;mso-height-percent:0;mso-width-relative:margin;mso-height-relative:margin;v-text-anchor:middle" o:gfxdata="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" filled="f" strokecolor="red" strokeweight="1pt">
                 <w10:wrap anchorx="margin"/>
               </v:rect>
             </w:pict>
@@ -3866,7 +3866,7 @@
           </mc:Choice>
           <mc:Fallback>
             <w:pict>
-              <v:rect w14:anchorId="6767966C" id="Rectangle 44" o:spid="_x0000_s1026" style="position:absolute;margin-left:177.35pt;margin-top:274.5pt;width:87.75pt;height:20.6pt;z-index:251703296;visibility:visible;mso-wrap-style:square;mso-width-percent:0;mso-height-percent:0;mso-wrap-distance-left:9pt;mso-wrap-distance-top:0;mso-wrap-distance-right:9pt;mso-wrap-distance-bottom:0;mso-position-horizontal:absolute;mso-position-horizontal-relative:margin;mso-position-vertical:absolute;mso-position-vertical-relative:text;mso-width-percent:0;mso-height-percent:0;mso-width-relative:margin;mso-height-relative:margin;v-text-anchor:middle" o:gfxdata="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" filled="f" strokecolor="red" strokeweight="1pt">
+              <v:rect w14:anchorId="4A030C83" id="Rectangle 44" o:spid="_x0000_s1026" style="position:absolute;margin-left:177.35pt;margin-top:274.5pt;width:87.75pt;height:20.6pt;z-index:251703296;visibility:visible;mso-wrap-style:square;mso-width-percent:0;mso-height-percent:0;mso-wrap-distance-left:9pt;mso-wrap-distance-top:0;mso-wrap-distance-right:9pt;mso-wrap-distance-bottom:0;mso-position-horizontal:absolute;mso-position-horizontal-relative:margin;mso-position-vertical:absolute;mso-position-vertical-relative:text;mso-width-percent:0;mso-height-percent:0;mso-width-relative:margin;mso-height-relative:margin;v-text-anchor:middle" o:gfxdata="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" filled="f" strokecolor="red" strokeweight="1pt">
                 <w10:wrap anchorx="margin"/>
               </v:rect>
             </w:pict>
@@ -3948,7 +3948,7 @@
           </mc:Choice>
           <mc:Fallback>
             <w:pict>
-              <v:rect w14:anchorId="499E4BC0" id="Rectangle 43" o:spid="_x0000_s1026" style="position:absolute;margin-left:146.6pt;margin-top:189.4pt;width:97.1pt;height:20.6pt;z-index:251701248;visibility:visible;mso-wrap-style:square;mso-width-percent:0;mso-height-percent:0;mso-wrap-distance-left:9pt;mso-wrap-distance-top:0;mso-wrap-distance-right:9pt;mso-wrap-distance-bottom:0;mso-position-horizontal:absolute;mso-position-horizontal-relative:margin;mso-position-vertical:absolute;mso-position-vertical-relative:text;mso-width-percent:0;mso-height-percent:0;mso-width-relative:margin;mso-height-relative:margin;v-text-anchor:middle" o:gfxdata="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" filled="f" strokecolor="red" strokeweight="1pt">
+              <v:rect w14:anchorId="4370D4C8" id="Rectangle 43" o:spid="_x0000_s1026" style="position:absolute;margin-left:146.6pt;margin-top:189.4pt;width:97.1pt;height:20.6pt;z-index:251701248;visibility:visible;mso-wrap-style:square;mso-width-percent:0;mso-height-percent:0;mso-wrap-distance-left:9pt;mso-wrap-distance-top:0;mso-wrap-distance-right:9pt;mso-wrap-distance-bottom:0;mso-position-horizontal:absolute;mso-position-horizontal-relative:margin;mso-position-vertical:absolute;mso-position-vertical-relative:text;mso-width-percent:0;mso-height-percent:0;mso-width-relative:margin;mso-height-relative:margin;v-text-anchor:middle" o:gfxdata="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" filled="f" strokecolor="red" strokeweight="1pt">
                 <w10:wrap anchorx="margin"/>
               </v:rect>
             </w:pict>
@@ -4030,7 +4030,7 @@
           </mc:Choice>
           <mc:Fallback>
             <w:pict>
-              <v:rect w14:anchorId="14A3D2CD" id="Rectangle 42" o:spid="_x0000_s1026" style="position:absolute;margin-left:130.5pt;margin-top:99.75pt;width:42.7pt;height:20.6pt;z-index:251699200;visibility:visible;mso-wrap-style:square;mso-width-percent:0;mso-height-percent:0;mso-wrap-distance-left:9pt;mso-wrap-distance-top:0;mso-wrap-distance-right:9pt;mso-wrap-distance-bottom:0;mso-position-horizontal:absolute;mso-position-horizontal-relative:margin;mso-position-vertical:absolute;mso-position-vertical-relative:text;mso-width-percent:0;mso-height-percent:0;mso-width-relative:margin;mso-height-relative:margin;v-text-anchor:middle" o:gfxdata="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" filled="f" strokecolor="red" strokeweight="1pt">
+              <v:rect w14:anchorId="6312A0BE" id="Rectangle 42" o:spid="_x0000_s1026" style="position:absolute;margin-left:130.5pt;margin-top:99.75pt;width:42.7pt;height:20.6pt;z-index:251699200;visibility:visible;mso-wrap-style:square;mso-width-percent:0;mso-height-percent:0;mso-wrap-distance-left:9pt;mso-wrap-distance-top:0;mso-wrap-distance-right:9pt;mso-wrap-distance-bottom:0;mso-position-horizontal:absolute;mso-position-horizontal-relative:margin;mso-position-vertical:absolute;mso-position-vertical-relative:text;mso-width-percent:0;mso-height-percent:0;mso-width-relative:margin;mso-height-relative:margin;v-text-anchor:middle" o:gfxdata="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" filled="f" strokecolor="red" strokeweight="1pt">
                 <w10:wrap anchorx="margin"/>
               </v:rect>
             </w:pict>
@@ -4199,7 +4199,7 @@
           </mc:Choice>
           <mc:Fallback>
             <w:pict>
-              <v:rect w14:anchorId="6E230B81" id="Rectangle 45" o:spid="_x0000_s1026" style="position:absolute;margin-left:116.25pt;margin-top:179.9pt;width:351pt;height:61.5pt;z-index:251705344;visibility:visible;mso-wrap-style:square;mso-width-percent:0;mso-height-percent:0;mso-wrap-distance-left:9pt;mso-wrap-distance-top:0;mso-wrap-distance-right:9pt;mso-wrap-distance-bottom:0;mso-position-horizontal:absolute;mso-position-horizontal-relative:margin;mso-position-vertical:absolute;mso-position-vertical-relative:text;mso-width-percent:0;mso-height-percent:0;mso-width-relative:margin;mso-height-relative:margin;v-text-anchor:middle" o:gfxdata="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" filled="f" strokecolor="red" strokeweight="1pt">
+              <v:rect w14:anchorId="2776A0ED" id="Rectangle 45" o:spid="_x0000_s1026" style="position:absolute;margin-left:116.25pt;margin-top:179.9pt;width:351pt;height:61.5pt;z-index:251705344;visibility:visible;mso-wrap-style:square;mso-width-percent:0;mso-height-percent:0;mso-wrap-distance-left:9pt;mso-wrap-distance-top:0;mso-wrap-distance-right:9pt;mso-wrap-distance-bottom:0;mso-position-horizontal:absolute;mso-position-horizontal-relative:margin;mso-position-vertical:absolute;mso-position-vertical-relative:text;mso-width-percent:0;mso-height-percent:0;mso-width-relative:margin;mso-height-relative:margin;v-text-anchor:middle" o:gfxdata="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" filled="f" strokecolor="red" strokeweight="1pt">
                 <w10:wrap anchorx="margin"/>
               </v:rect>
             </w:pict>
@@ -4375,7 +4375,7 @@
           </mc:Choice>
           <mc:Fallback>
             <w:pict>
-              <v:rect w14:anchorId="7563D9BC" id="Rectangle 47" o:spid="_x0000_s1026" style="position:absolute;margin-left:187.1pt;margin-top:328.05pt;width:157.5pt;height:14.25pt;z-index:251709440;visibility:visible;mso-wrap-style:square;mso-width-percent:0;mso-height-percent:0;mso-wrap-distance-left:9pt;mso-wrap-distance-top:0;mso-wrap-distance-right:9pt;mso-wrap-distance-bottom:0;mso-position-horizontal:absolute;mso-position-horizontal-relative:margin;mso-position-vertical:absolute;mso-position-vertical-relative:text;mso-width-percent:0;mso-height-percent:0;mso-width-relative:margin;mso-height-relative:margin;v-text-anchor:middle" o:gfxdata="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" filled="f" strokecolor="red" strokeweight="1pt">
+              <v:rect w14:anchorId="5DE2DC19" id="Rectangle 47" o:spid="_x0000_s1026" style="position:absolute;margin-left:187.1pt;margin-top:328.05pt;width:157.5pt;height:14.25pt;z-index:251709440;visibility:visible;mso-wrap-style:square;mso-width-percent:0;mso-height-percent:0;mso-wrap-distance-left:9pt;mso-wrap-distance-top:0;mso-wrap-distance-right:9pt;mso-wrap-distance-bottom:0;mso-position-horizontal:absolute;mso-position-horizontal-relative:margin;mso-position-vertical:absolute;mso-position-vertical-relative:text;mso-width-percent:0;mso-height-percent:0;mso-width-relative:margin;mso-height-relative:margin;v-text-anchor:middle" o:gfxdata="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" filled="f" strokecolor="red" strokeweight="1pt">
                 <w10:wrap anchorx="margin"/>
               </v:rect>
             </w:pict>
@@ -4457,7 +4457,7 @@
           </mc:Choice>
           <mc:Fallback>
             <w:pict>
-              <v:rect w14:anchorId="4DFC5D8A" id="Rectangle 46" o:spid="_x0000_s1026" style="position:absolute;margin-left:120pt;margin-top:38.95pt;width:117.75pt;height:15.75pt;z-index:251707392;visibility:visible;mso-wrap-style:square;mso-width-percent:0;mso-height-percent:0;mso-wrap-distance-left:9pt;mso-wrap-distance-top:0;mso-wrap-distance-right:9pt;mso-wrap-distance-bottom:0;mso-position-horizontal:absolute;mso-position-horizontal-relative:margin;mso-position-vertical:absolute;mso-position-vertical-relative:text;mso-width-percent:0;mso-height-percent:0;mso-width-relative:margin;mso-height-relative:margin;v-text-anchor:middle" o:gfxdata="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" filled="f" strokecolor="red" strokeweight="1pt">
+              <v:rect w14:anchorId="3305AAA0" id="Rectangle 46" o:spid="_x0000_s1026" style="position:absolute;margin-left:120pt;margin-top:38.95pt;width:117.75pt;height:15.75pt;z-index:251707392;visibility:visible;mso-wrap-style:square;mso-width-percent:0;mso-height-percent:0;mso-wrap-distance-left:9pt;mso-wrap-distance-top:0;mso-wrap-distance-right:9pt;mso-wrap-distance-bottom:0;mso-position-horizontal:absolute;mso-position-horizontal-relative:margin;mso-position-vertical:absolute;mso-position-vertical-relative:text;mso-width-percent:0;mso-height-percent:0;mso-width-relative:margin;mso-height-relative:margin;v-text-anchor:middle" o:gfxdata="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" filled="f" strokecolor="red" strokeweight="1pt">
                 <w10:wrap anchorx="margin"/>
               </v:rect>
             </w:pict>
@@ -4626,7 +4626,7 @@
           </mc:Choice>
           <mc:Fallback>
             <w:pict>
-              <v:rect w14:anchorId="5DF469F7" id="Rectangle 51" o:spid="_x0000_s1026" style="position:absolute;margin-left:353.25pt;margin-top:81.2pt;width:61.9pt;height:10.85pt;z-index:251717632;visibility:visible;mso-wrap-style:square;mso-width-percent:0;mso-height-percent:0;mso-wrap-distance-left:9pt;mso-wrap-distance-top:0;mso-wrap-distance-right:9pt;mso-wrap-distance-bottom:0;mso-position-horizontal:absolute;mso-position-horizontal-relative:margin;mso-position-vertical:absolute;mso-position-vertical-relative:text;mso-width-percent:0;mso-height-percent:0;mso-width-relative:margin;mso-height-relative:margin;v-text-anchor:middle" o:gfxdata="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" filled="f" strokecolor="red" strokeweight="1pt">
+              <v:rect w14:anchorId="25DC142D" id="Rectangle 51" o:spid="_x0000_s1026" style="position:absolute;margin-left:353.25pt;margin-top:81.2pt;width:61.9pt;height:10.85pt;z-index:251717632;visibility:visible;mso-wrap-style:square;mso-width-percent:0;mso-height-percent:0;mso-wrap-distance-left:9pt;mso-wrap-distance-top:0;mso-wrap-distance-right:9pt;mso-wrap-distance-bottom:0;mso-position-horizontal:absolute;mso-position-horizontal-relative:margin;mso-position-vertical:absolute;mso-position-vertical-relative:text;mso-width-percent:0;mso-height-percent:0;mso-width-relative:margin;mso-height-relative:margin;v-text-anchor:middle" o:gfxdata="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" filled="f" strokecolor="red" strokeweight="1pt">
                 <w10:wrap anchorx="margin"/>
               </v:rect>
             </w:pict>
@@ -4708,7 +4708,7 @@
           </mc:Choice>
           <mc:Fallback>
             <w:pict>
-              <v:rect w14:anchorId="0D3FD47F" id="Rectangle 50" o:spid="_x0000_s1026" style="position:absolute;margin-left:120.75pt;margin-top:46.7pt;width:36.4pt;height:10.5pt;z-index:251715584;visibility:visible;mso-wrap-style:square;mso-width-percent:0;mso-height-percent:0;mso-wrap-distance-left:9pt;mso-wrap-distance-top:0;mso-wrap-distance-right:9pt;mso-wrap-distance-bottom:0;mso-position-horizontal:absolute;mso-position-horizontal-relative:margin;mso-position-vertical:absolute;mso-position-vertical-relative:text;mso-width-percent:0;mso-height-percent:0;mso-width-relative:margin;mso-height-relative:margin;v-text-anchor:middle" o:gfxdata="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" filled="f" strokecolor="red" strokeweight="1pt">
+              <v:rect w14:anchorId="33B7A444" id="Rectangle 50" o:spid="_x0000_s1026" style="position:absolute;margin-left:120.75pt;margin-top:46.7pt;width:36.4pt;height:10.5pt;z-index:251715584;visibility:visible;mso-wrap-style:square;mso-width-percent:0;mso-height-percent:0;mso-wrap-distance-left:9pt;mso-wrap-distance-top:0;mso-wrap-distance-right:9pt;mso-wrap-distance-bottom:0;mso-position-horizontal:absolute;mso-position-horizontal-relative:margin;mso-position-vertical:absolute;mso-position-vertical-relative:text;mso-width-percent:0;mso-height-percent:0;mso-width-relative:margin;mso-height-relative:margin;v-text-anchor:middle" o:gfxdata="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" filled="f" strokecolor="red" strokeweight="1pt">
                 <w10:wrap anchorx="margin"/>
               </v:rect>
             </w:pict>
@@ -4790,7 +4790,7 @@
           </mc:Choice>
           <mc:Fallback>
             <w:pict>
-              <v:rect w14:anchorId="607BBECE" id="Rectangle 49" o:spid="_x0000_s1026" style="position:absolute;margin-left:163.9pt;margin-top:27.2pt;width:28.85pt;height:11.25pt;z-index:251713536;visibility:visible;mso-wrap-style:square;mso-width-percent:0;mso-height-percent:0;mso-wrap-distance-left:9pt;mso-wrap-distance-top:0;mso-wrap-distance-right:9pt;mso-wrap-distance-bottom:0;mso-position-horizontal:absolute;mso-position-horizontal-relative:margin;mso-position-vertical:absolute;mso-position-vertical-relative:text;mso-width-percent:0;mso-height-percent:0;mso-width-relative:margin;mso-height-relative:margin;v-text-anchor:middle" o:gfxdata="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" filled="f" strokecolor="red" strokeweight="1pt">
+              <v:rect w14:anchorId="6E12FDA6" id="Rectangle 49" o:spid="_x0000_s1026" style="position:absolute;margin-left:163.9pt;margin-top:27.2pt;width:28.85pt;height:11.25pt;z-index:251713536;visibility:visible;mso-wrap-style:square;mso-width-percent:0;mso-height-percent:0;mso-wrap-distance-left:9pt;mso-wrap-distance-top:0;mso-wrap-distance-right:9pt;mso-wrap-distance-bottom:0;mso-position-horizontal:absolute;mso-position-horizontal-relative:margin;mso-position-vertical:absolute;mso-position-vertical-relative:text;mso-width-percent:0;mso-height-percent:0;mso-width-relative:margin;mso-height-relative:margin;v-text-anchor:middle" o:gfxdata="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" filled="f" strokecolor="red" strokeweight="1pt">
                 <w10:wrap anchorx="margin"/>
               </v:rect>
             </w:pict>
@@ -4872,7 +4872,7 @@
           </mc:Choice>
           <mc:Fallback>
             <w:pict>
-              <v:rect w14:anchorId="18B29E57" id="Rectangle 48" o:spid="_x0000_s1026" style="position:absolute;margin-left:55.5pt;margin-top:46.3pt;width:33.4pt;height:9pt;z-index:251711488;visibility:visible;mso-wrap-style:square;mso-width-percent:0;mso-height-percent:0;mso-wrap-distance-left:9pt;mso-wrap-distance-top:0;mso-wrap-distance-right:9pt;mso-wrap-distance-bottom:0;mso-position-horizontal:absolute;mso-position-horizontal-relative:margin;mso-position-vertical:absolute;mso-position-vertical-relative:text;mso-width-percent:0;mso-height-percent:0;mso-width-relative:margin;mso-height-relative:margin;v-text-anchor:middle" o:gfxdata="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" filled="f" strokecolor="red" strokeweight="1pt">
+              <v:rect w14:anchorId="2B76E587" id="Rectangle 48" o:spid="_x0000_s1026" style="position:absolute;margin-left:55.5pt;margin-top:46.3pt;width:33.4pt;height:9pt;z-index:251711488;visibility:visible;mso-wrap-style:square;mso-width-percent:0;mso-height-percent:0;mso-wrap-distance-left:9pt;mso-wrap-distance-top:0;mso-wrap-distance-right:9pt;mso-wrap-distance-bottom:0;mso-position-horizontal:absolute;mso-position-horizontal-relative:margin;mso-position-vertical:absolute;mso-position-vertical-relative:text;mso-width-percent:0;mso-height-percent:0;mso-width-relative:margin;mso-height-relative:margin;v-text-anchor:middle" o:gfxdata="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" filled="f" strokecolor="red" strokeweight="1pt">
                 <w10:wrap anchorx="margin"/>
               </v:rect>
             </w:pict>
@@ -5089,7 +5089,7 @@
           </mc:Choice>
           <mc:Fallback>
             <w:pict>
-              <v:rect w14:anchorId="18F42FF9" id="Rectangle 53" o:spid="_x0000_s1026" style="position:absolute;margin-left:328.1pt;margin-top:95pt;width:60.75pt;height:15.35pt;z-index:251721728;visibility:visible;mso-wrap-style:square;mso-width-percent:0;mso-height-percent:0;mso-wrap-distance-left:9pt;mso-wrap-distance-top:0;mso-wrap-distance-right:9pt;mso-wrap-distance-bottom:0;mso-position-horizontal:absolute;mso-position-horizontal-relative:margin;mso-position-vertical:absolute;mso-position-vertical-relative:text;mso-width-percent:0;mso-height-percent:0;mso-width-relative:margin;mso-height-relative:margin;v-text-anchor:middle" o:gfxdata="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" filled="f" strokecolor="red" strokeweight="1pt">
+              <v:rect w14:anchorId="09E4B10B" id="Rectangle 53" o:spid="_x0000_s1026" style="position:absolute;margin-left:328.1pt;margin-top:95pt;width:60.75pt;height:15.35pt;z-index:251721728;visibility:visible;mso-wrap-style:square;mso-width-percent:0;mso-height-percent:0;mso-wrap-distance-left:9pt;mso-wrap-distance-top:0;mso-wrap-distance-right:9pt;mso-wrap-distance-bottom:0;mso-position-horizontal:absolute;mso-position-horizontal-relative:margin;mso-position-vertical:absolute;mso-position-vertical-relative:text;mso-width-percent:0;mso-height-percent:0;mso-width-relative:margin;mso-height-relative:margin;v-text-anchor:middle" o:gfxdata="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" filled="f" strokecolor="red" strokeweight="1pt">
                 <w10:wrap anchorx="margin"/>
               </v:rect>
             </w:pict>
@@ -5171,7 +5171,7 @@
           </mc:Choice>
           <mc:Fallback>
             <w:pict>
-              <v:rect w14:anchorId="0685A2F9" id="Rectangle 52" o:spid="_x0000_s1026" style="position:absolute;margin-left:79.15pt;margin-top:94.25pt;width:61.5pt;height:15.35pt;z-index:251719680;visibility:visible;mso-wrap-style:square;mso-width-percent:0;mso-height-percent:0;mso-wrap-distance-left:9pt;mso-wrap-distance-top:0;mso-wrap-distance-right:9pt;mso-wrap-distance-bottom:0;mso-position-horizontal:absolute;mso-position-horizontal-relative:margin;mso-position-vertical:absolute;mso-position-vertical-relative:text;mso-width-percent:0;mso-height-percent:0;mso-width-relative:margin;mso-height-relative:margin;v-text-anchor:middle" o:gfxdata="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" filled="f" strokecolor="red" strokeweight="1pt">
+              <v:rect w14:anchorId="418F6F9F" id="Rectangle 52" o:spid="_x0000_s1026" style="position:absolute;margin-left:79.15pt;margin-top:94.25pt;width:61.5pt;height:15.35pt;z-index:251719680;visibility:visible;mso-wrap-style:square;mso-width-percent:0;mso-height-percent:0;mso-wrap-distance-left:9pt;mso-wrap-distance-top:0;mso-wrap-distance-right:9pt;mso-wrap-distance-bottom:0;mso-position-horizontal:absolute;mso-position-horizontal-relative:margin;mso-position-vertical:absolute;mso-position-vertical-relative:text;mso-width-percent:0;mso-height-percent:0;mso-width-relative:margin;mso-height-relative:margin;v-text-anchor:middle" o:gfxdata="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" filled="f" strokecolor="red" strokeweight="1pt">
                 <w10:wrap anchorx="margin"/>
               </v:rect>
             </w:pict>
@@ -5394,7 +5394,7 @@
           </mc:Choice>
           <mc:Fallback>
             <w:pict>
-              <v:rect w14:anchorId="1EE98FBB" id="Rectangle 55" o:spid="_x0000_s1026" style="position:absolute;margin-left:355.15pt;margin-top:56.7pt;width:44.95pt;height:12.35pt;z-index:251725824;visibility:visible;mso-wrap-style:square;mso-width-percent:0;mso-height-percent:0;mso-wrap-distance-left:9pt;mso-wrap-distance-top:0;mso-wrap-distance-right:9pt;mso-wrap-distance-bottom:0;mso-position-horizontal:absolute;mso-position-horizontal-relative:margin;mso-position-vertical:absolute;mso-position-vertical-relative:text;mso-width-percent:0;mso-height-percent:0;mso-width-relative:margin;mso-height-relative:margin;v-text-anchor:middle" o:gfxdata="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" filled="f" strokecolor="red" strokeweight="1pt">
+              <v:rect w14:anchorId="19B15B76" id="Rectangle 55" o:spid="_x0000_s1026" style="position:absolute;margin-left:355.15pt;margin-top:56.7pt;width:44.95pt;height:12.35pt;z-index:251725824;visibility:visible;mso-wrap-style:square;mso-width-percent:0;mso-height-percent:0;mso-wrap-distance-left:9pt;mso-wrap-distance-top:0;mso-wrap-distance-right:9pt;mso-wrap-distance-bottom:0;mso-position-horizontal:absolute;mso-position-horizontal-relative:margin;mso-position-vertical:absolute;mso-position-vertical-relative:text;mso-width-percent:0;mso-height-percent:0;mso-width-relative:margin;mso-height-relative:margin;v-text-anchor:middle" o:gfxdata="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" filled="f" strokecolor="red" strokeweight="1pt">
                 <w10:wrap anchorx="margin"/>
               </v:rect>
             </w:pict>
@@ -5476,7 +5476,7 @@
           </mc:Choice>
           <mc:Fallback>
             <w:pict>
-              <v:rect w14:anchorId="3FE42D5E" id="Rectangle 54" o:spid="_x0000_s1026" style="position:absolute;margin-left:76.15pt;margin-top:33.05pt;width:42.7pt;height:11.25pt;z-index:251723776;visibility:visible;mso-wrap-style:square;mso-width-percent:0;mso-height-percent:0;mso-wrap-distance-left:9pt;mso-wrap-distance-top:0;mso-wrap-distance-right:9pt;mso-wrap-distance-bottom:0;mso-position-horizontal:absolute;mso-position-horizontal-relative:margin;mso-position-vertical:absolute;mso-position-vertical-relative:text;mso-width-percent:0;mso-height-percent:0;mso-width-relative:margin;mso-height-relative:margin;v-text-anchor:middle" o:gfxdata="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" filled="f" strokecolor="red" strokeweight="1pt">
+              <v:rect w14:anchorId="537BAE2F" id="Rectangle 54" o:spid="_x0000_s1026" style="position:absolute;margin-left:76.15pt;margin-top:33.05pt;width:42.7pt;height:11.25pt;z-index:251723776;visibility:visible;mso-wrap-style:square;mso-width-percent:0;mso-height-percent:0;mso-wrap-distance-left:9pt;mso-wrap-distance-top:0;mso-wrap-distance-right:9pt;mso-wrap-distance-bottom:0;mso-position-horizontal:absolute;mso-position-horizontal-relative:margin;mso-position-vertical:absolute;mso-position-vertical-relative:text;mso-width-percent:0;mso-height-percent:0;mso-width-relative:margin;mso-height-relative:margin;v-text-anchor:middle" o:gfxdata="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" filled="f" strokecolor="red" strokeweight="1pt">
                 <w10:wrap anchorx="margin"/>
               </v:rect>
             </w:pict>
@@ -5726,7 +5726,7 @@
           </mc:Choice>
           <mc:Fallback>
             <w:pict>
-              <v:rect w14:anchorId="293C2C84" id="Rectangle 57" o:spid="_x0000_s1026" style="position:absolute;margin-left:305.25pt;margin-top:203.35pt;width:54pt;height:20.6pt;z-index:251729920;visibility:visible;mso-wrap-style:square;mso-width-percent:0;mso-height-percent:0;mso-wrap-distance-left:9pt;mso-wrap-distance-top:0;mso-wrap-distance-right:9pt;mso-wrap-distance-bottom:0;mso-position-horizontal:absolute;mso-position-horizontal-relative:margin;mso-position-vertical:absolute;mso-position-vertical-relative:text;mso-width-percent:0;mso-height-percent:0;mso-width-relative:margin;mso-height-relative:margin;v-text-anchor:middle" o:gfxdata="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" filled="f" strokecolor="red" strokeweight="1pt">
+              <v:rect w14:anchorId="72234732" id="Rectangle 57" o:spid="_x0000_s1026" style="position:absolute;margin-left:305.25pt;margin-top:203.35pt;width:54pt;height:20.6pt;z-index:251729920;visibility:visible;mso-wrap-style:square;mso-width-percent:0;mso-height-percent:0;mso-wrap-distance-left:9pt;mso-wrap-distance-top:0;mso-wrap-distance-right:9pt;mso-wrap-distance-bottom:0;mso-position-horizontal:absolute;mso-position-horizontal-relative:margin;mso-position-vertical:absolute;mso-position-vertical-relative:text;mso-width-percent:0;mso-height-percent:0;mso-width-relative:margin;mso-height-relative:margin;v-text-anchor:middle" o:gfxdata="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" filled="f" strokecolor="red" strokeweight="1pt">
                 <w10:wrap anchorx="margin"/>
               </v:rect>
             </w:pict>
@@ -5808,7 +5808,7 @@
           </mc:Choice>
           <mc:Fallback>
             <w:pict>
-              <v:rect w14:anchorId="3B2F875B" id="Rectangle 56" o:spid="_x0000_s1026" style="position:absolute;margin-left:105pt;margin-top:13.95pt;width:133.9pt;height:18.4pt;z-index:251727872;visibility:visible;mso-wrap-style:square;mso-width-percent:0;mso-height-percent:0;mso-wrap-distance-left:9pt;mso-wrap-distance-top:0;mso-wrap-distance-right:9pt;mso-wrap-distance-bottom:0;mso-position-horizontal:absolute;mso-position-horizontal-relative:margin;mso-position-vertical:absolute;mso-position-vertical-relative:text;mso-width-percent:0;mso-height-percent:0;mso-width-relative:margin;mso-height-relative:margin;v-text-anchor:middle" o:gfxdata="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" filled="f" strokecolor="red" strokeweight="1pt">
+              <v:rect w14:anchorId="33F87F70" id="Rectangle 56" o:spid="_x0000_s1026" style="position:absolute;margin-left:105pt;margin-top:13.95pt;width:133.9pt;height:18.4pt;z-index:251727872;visibility:visible;mso-wrap-style:square;mso-width-percent:0;mso-height-percent:0;mso-wrap-distance-left:9pt;mso-wrap-distance-top:0;mso-wrap-distance-right:9pt;mso-wrap-distance-bottom:0;mso-position-horizontal:absolute;mso-position-horizontal-relative:margin;mso-position-vertical:absolute;mso-position-vertical-relative:text;mso-width-percent:0;mso-height-percent:0;mso-width-relative:margin;mso-height-relative:margin;v-text-anchor:middle" o:gfxdata="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" filled="f" strokecolor="red" strokeweight="1pt">
                 <w10:wrap anchorx="margin"/>
               </v:rect>
             </w:pict>
@@ -6156,7 +6156,7 @@
           </mc:Choice>
           <mc:Fallback>
             <w:pict>
-              <v:rect w14:anchorId="102095AF" id="Rectangle 74" o:spid="_x0000_s1026" style="position:absolute;margin-left:140.25pt;margin-top:138.45pt;width:68.25pt;height:7.5pt;z-index:251752448;visibility:visible;mso-wrap-style:square;mso-width-percent:0;mso-height-percent:0;mso-wrap-distance-left:9pt;mso-wrap-distance-top:0;mso-wrap-distance-right:9pt;mso-wrap-distance-bottom:0;mso-position-horizontal:absolute;mso-position-horizontal-relative:margin;mso-position-vertical:absolute;mso-position-vertical-relative:text;mso-width-percent:0;mso-height-percent:0;mso-width-relative:margin;mso-height-relative:margin;v-text-anchor:middle" o:gfxdata="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" filled="f" strokecolor="red" strokeweight="1pt">
+              <v:rect w14:anchorId="0BF7CCF4" id="Rectangle 74" o:spid="_x0000_s1026" style="position:absolute;margin-left:140.25pt;margin-top:138.45pt;width:68.25pt;height:7.5pt;z-index:251752448;visibility:visible;mso-wrap-style:square;mso-width-percent:0;mso-height-percent:0;mso-wrap-distance-left:9pt;mso-wrap-distance-top:0;mso-wrap-distance-right:9pt;mso-wrap-distance-bottom:0;mso-position-horizontal:absolute;mso-position-horizontal-relative:margin;mso-position-vertical:absolute;mso-position-vertical-relative:text;mso-width-percent:0;mso-height-percent:0;mso-width-relative:margin;mso-height-relative:margin;v-text-anchor:middle" o:gfxdata="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" filled="f" strokecolor="red" strokeweight="1pt">
                 <w10:wrap anchorx="margin"/>
               </v:rect>
             </w:pict>
@@ -6302,7 +6302,7 @@
           </mc:Choice>
           <mc:Fallback>
             <w:pict>
-              <v:rect w14:anchorId="4829D32E" id="Rectangle 76" o:spid="_x0000_s1026" style="position:absolute;margin-left:11.25pt;margin-top:34.1pt;width:176.25pt;height:22.85pt;z-index:251753472;visibility:visible;mso-wrap-style:square;mso-width-percent:0;mso-height-percent:0;mso-wrap-distance-left:9pt;mso-wrap-distance-top:0;mso-wrap-distance-right:9pt;mso-wrap-distance-bottom:0;mso-position-horizontal:absolute;mso-position-horizontal-relative:margin;mso-position-vertical:absolute;mso-position-vertical-relative:text;mso-width-percent:0;mso-height-percent:0;mso-width-relative:margin;mso-height-relative:margin;v-text-anchor:middle" o:gfxdata="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" filled="f" strokecolor="red" strokeweight="1pt">
+              <v:rect w14:anchorId="1A6FD910" id="Rectangle 76" o:spid="_x0000_s1026" style="position:absolute;margin-left:11.25pt;margin-top:34.1pt;width:176.25pt;height:22.85pt;z-index:251753472;visibility:visible;mso-wrap-style:square;mso-width-percent:0;mso-height-percent:0;mso-wrap-distance-left:9pt;mso-wrap-distance-top:0;mso-wrap-distance-right:9pt;mso-wrap-distance-bottom:0;mso-position-horizontal:absolute;mso-position-horizontal-relative:margin;mso-position-vertical:absolute;mso-position-vertical-relative:text;mso-width-percent:0;mso-height-percent:0;mso-width-relative:margin;mso-height-relative:margin;v-text-anchor:middle" o:gfxdata="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" filled="f" strokecolor="red" strokeweight="1pt">
                 <w10:wrap anchorx="margin"/>
               </v:rect>
             </w:pict>
@@ -6455,6 +6455,54 @@
           <w:bCs/>
         </w:rPr>
       </w:pPr>
+      <w:r>
+        <w:rPr>
+          <w:b/>
+          <w:bCs/>
+        </w:rPr>
+        <w:t>Login:</w:t>
+      </w:r>
+    </w:p>
+    <w:p>
+      <w:pPr>
+        <w:rPr>
+          <w:bCs/>
+        </w:rPr>
+      </w:pPr>
+      <w:r>
+        <w:rPr>
+          <w:bCs/>
+        </w:rPr>
+        <w:t>Currently use theses credentials to login:</w:t>
+      </w:r>
+    </w:p>
+    <w:p>
+      <w:pPr>
+        <w:rPr>
+          <w:bCs/>
+        </w:rPr>
+      </w:pPr>
+      <w:r>
+        <w:rPr>
+          <w:bCs/>
+        </w:rPr>
+        <w:t>Sam</w:t>
+      </w:r>
+    </w:p>
+    <w:p>
+      <w:pPr>
+        <w:rPr>
+          <w:bCs/>
+        </w:rPr>
+      </w:pPr>
+      <w:proofErr w:type="spellStart"/>
+      <w:r>
+        <w:rPr>
+          <w:bCs/>
+        </w:rPr>
+        <w:t>thangiah</w:t>
+      </w:r>
+      <w:proofErr w:type="spellEnd"/>
     </w:p>
     <w:p>
       <w:pPr>
@@ -6695,7 +6743,7 @@
           </mc:Choice>
           <mc:Fallback>
             <w:pict>
-              <v:rect w14:anchorId="7FA1DF91" id="Rectangle 63" o:spid="_x0000_s1026" style="position:absolute;margin-left:226.5pt;margin-top:126.75pt;width:173.25pt;height:15.4pt;z-index:251740160;visibility:visible;mso-wrap-style:square;mso-width-percent:0;mso-height-percent:0;mso-wrap-distance-left:9pt;mso-wrap-distance-top:0;mso-wrap-distance-right:9pt;mso-wrap-distance-bottom:0;mso-position-horizontal:absolute;mso-position-horizontal-relative:margin;mso-position-vertical:absolute;mso-position-vertical-relative:text;mso-width-percent:0;mso-height-percent:0;mso-width-relative:margin;mso-height-relative:margin;v-text-anchor:middle" o:gfxdata="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" filled="f" strokecolor="red" strokeweight="1pt">
+              <v:rect w14:anchorId="72691D8B" id="Rectangle 63" o:spid="_x0000_s1026" style="position:absolute;margin-left:226.5pt;margin-top:126.75pt;width:173.25pt;height:15.4pt;z-index:251740160;visibility:visible;mso-wrap-style:square;mso-width-percent:0;mso-height-percent:0;mso-wrap-distance-left:9pt;mso-wrap-distance-top:0;mso-wrap-distance-right:9pt;mso-wrap-distance-bottom:0;mso-position-horizontal:absolute;mso-position-horizontal-relative:margin;mso-position-vertical:absolute;mso-position-vertical-relative:text;mso-width-percent:0;mso-height-percent:0;mso-width-relative:margin;mso-height-relative:margin;v-text-anchor:middle" o:gfxdata="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" filled="f" strokecolor="red" strokeweight="1pt">
                 <w10:wrap anchorx="margin"/>
               </v:rect>
             </w:pict>
@@ -6777,7 +6825,7 @@
           </mc:Choice>
           <mc:Fallback>
             <w:pict>
-              <v:rect w14:anchorId="3EF31D9B" id="Rectangle 62" o:spid="_x0000_s1026" style="position:absolute;margin-left:222.4pt;margin-top:36.4pt;width:31.85pt;height:14.6pt;z-index:251738112;visibility:visible;mso-wrap-style:square;mso-width-percent:0;mso-height-percent:0;mso-wrap-distance-left:9pt;mso-wrap-distance-top:0;mso-wrap-distance-right:9pt;mso-wrap-distance-bottom:0;mso-position-horizontal:absolute;mso-position-horizontal-relative:margin;mso-position-vertical:absolute;mso-position-vertical-relative:text;mso-width-percent:0;mso-height-percent:0;mso-width-relative:margin;mso-height-relative:margin;v-text-anchor:middle" o:gfxdata="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" filled="f" strokecolor="red" strokeweight="1pt">
+              <v:rect w14:anchorId="6B9705C6" id="Rectangle 62" o:spid="_x0000_s1026" style="position:absolute;margin-left:222.4pt;margin-top:36.4pt;width:31.85pt;height:14.6pt;z-index:251738112;visibility:visible;mso-wrap-style:square;mso-width-percent:0;mso-height-percent:0;mso-wrap-distance-left:9pt;mso-wrap-distance-top:0;mso-wrap-distance-right:9pt;mso-wrap-distance-bottom:0;mso-position-horizontal:absolute;mso-position-horizontal-relative:margin;mso-position-vertical:absolute;mso-position-vertical-relative:text;mso-width-percent:0;mso-height-percent:0;mso-width-relative:margin;mso-height-relative:margin;v-text-anchor:middle" o:gfxdata="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" filled="f" strokecolor="red" strokeweight="1pt">
                 <w10:wrap anchorx="margin"/>
               </v:rect>
             </w:pict>
@@ -6822,7 +6870,7 @@
           </mc:Choice>
           <mc:Fallback>
             <w:pict>
-              <v:shapetype w14:anchorId="463B9047" id="_x0000_t75" coordsize="21600,21600" o:spt="75" o:preferrelative="t" path="m@4@5l@4@11@9@11@9@5xe" filled="f" stroked="f">
+              <v:shapetype w14:anchorId="3E79F2B1" id="_x0000_t75" coordsize="21600,21600" o:spt="75" o:preferrelative="t" path="m@4@5l@4@11@9@11@9@5xe" filled="f" stroked="f">
                 <v:stroke joinstyle="miter"/>
                 <v:formulas>
                   <v:f eqn="if lineDrawn pixelLineWidth 0"/>
@@ -6841,7 +6889,7 @@
                 <v:path o:extrusionok="f" gradientshapeok="t" o:connecttype="rect"/>
                 <o:lock v:ext="edit" aspectratio="t"/>
               </v:shapetype>
-              <v:shape id="Ink 33" o:spid="_x0000_s1026" type="#_x0000_t75" style="position:absolute;margin-left:681.35pt;margin-top:106.8pt;width:4.25pt;height:3.1pt;z-index:251659264;visibility:visible;mso-wrap-style:square;mso-wrap-distance-left:9pt;mso-wrap-distance-top:0;mso-wrap-distance-right:9pt;mso-wrap-distance-bottom:0;mso-position-horizontal:absolute;mso-position-horizontal-relative:text;mso-position-vertical:absolute;mso-position-vertical-relative:text" o:gfxdata="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">
+              <v:shape id="Ink 33" o:spid="_x0000_s1026" type="#_x0000_t75" style="position:absolute;margin-left:681.35pt;margin-top:106.8pt;width:4.25pt;height:3.1pt;z-index:251659264;visibility:visible;mso-wrap-style:square;mso-wrap-distance-left:9pt;mso-wrap-distance-top:0;mso-wrap-distance-right:9pt;mso-wrap-distance-bottom:0;mso-position-horizontal:absolute;mso-position-horizontal-relative:text;mso-position-vertical:absolute;mso-position-vertical-relative:text" o:gfxdata="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">
                 <v:imagedata r:id="rId25" o:title=""/>
               </v:shape>
             </w:pict>
@@ -7083,7 +7131,7 @@
           </mc:Choice>
           <mc:Fallback>
             <w:pict>
-              <v:rect w14:anchorId="454DA09E" id="Rectangle 66" o:spid="_x0000_s1026" style="position:absolute;margin-left:398.6pt;margin-top:212.55pt;width:26.25pt;height:7.5pt;z-index:251746304;visibility:visible;mso-wrap-style:square;mso-width-percent:0;mso-height-percent:0;mso-wrap-distance-left:9pt;mso-wrap-distance-top:0;mso-wrap-distance-right:9pt;mso-wrap-distance-bottom:0;mso-position-horizontal:absolute;mso-position-horizontal-relative:margin;mso-position-vertical:absolute;mso-position-vertical-relative:text;mso-width-percent:0;mso-height-percent:0;mso-width-relative:margin;mso-height-relative:margin;v-text-anchor:middle" o:gfxdata="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" filled="f" strokecolor="red" strokeweight="1pt">
+              <v:rect w14:anchorId="58883328" id="Rectangle 66" o:spid="_x0000_s1026" style="position:absolute;margin-left:398.6pt;margin-top:212.55pt;width:26.25pt;height:7.5pt;z-index:251746304;visibility:visible;mso-wrap-style:square;mso-width-percent:0;mso-height-percent:0;mso-wrap-distance-left:9pt;mso-wrap-distance-top:0;mso-wrap-distance-right:9pt;mso-wrap-distance-bottom:0;mso-position-horizontal:absolute;mso-position-horizontal-relative:margin;mso-position-vertical:absolute;mso-position-vertical-relative:text;mso-width-percent:0;mso-height-percent:0;mso-width-relative:margin;mso-height-relative:margin;v-text-anchor:middle" o:gfxdata="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" filled="f" strokecolor="red" strokeweight="1pt">
                 <w10:wrap anchorx="margin"/>
               </v:rect>
             </w:pict>
@@ -7165,7 +7213,7 @@
           </mc:Choice>
           <mc:Fallback>
             <w:pict>
-              <v:rect w14:anchorId="3ADD84D3" id="Rectangle 65" o:spid="_x0000_s1026" style="position:absolute;margin-left:406.1pt;margin-top:92.9pt;width:16.8pt;height:10.5pt;z-index:251744256;visibility:visible;mso-wrap-style:square;mso-width-percent:0;mso-height-percent:0;mso-wrap-distance-left:9pt;mso-wrap-distance-top:0;mso-wrap-distance-right:9pt;mso-wrap-distance-bottom:0;mso-position-horizontal:absolute;mso-position-horizontal-relative:margin;mso-position-vertical:absolute;mso-position-vertical-relative:text;mso-width-percent:0;mso-height-percent:0;mso-width-relative:margin;mso-height-relative:margin;v-text-anchor:middle" o:gfxdata="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" filled="f" strokecolor="red" strokeweight="1pt">
+              <v:rect w14:anchorId="7A5D3872" id="Rectangle 65" o:spid="_x0000_s1026" style="position:absolute;margin-left:406.1pt;margin-top:92.9pt;width:16.8pt;height:10.5pt;z-index:251744256;visibility:visible;mso-wrap-style:square;mso-width-percent:0;mso-height-percent:0;mso-wrap-distance-left:9pt;mso-wrap-distance-top:0;mso-wrap-distance-right:9pt;mso-wrap-distance-bottom:0;mso-position-horizontal:absolute;mso-position-horizontal-relative:margin;mso-position-vertical:absolute;mso-position-vertical-relative:text;mso-width-percent:0;mso-height-percent:0;mso-width-relative:margin;mso-height-relative:margin;v-text-anchor:middle" o:gfxdata="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" filled="f" strokecolor="red" strokeweight="1pt">
                 <w10:wrap anchorx="margin"/>
               </v:rect>
             </w:pict>
@@ -7247,7 +7295,7 @@
           </mc:Choice>
           <mc:Fallback>
             <w:pict>
-              <v:rect w14:anchorId="30A2E16B" id="Rectangle 64" o:spid="_x0000_s1026" style="position:absolute;margin-left:106.85pt;margin-top:93.3pt;width:61.1pt;height:9.35pt;z-index:251742208;visibility:visible;mso-wrap-style:square;mso-width-percent:0;mso-height-percent:0;mso-wrap-distance-left:9pt;mso-wrap-distance-top:0;mso-wrap-distance-right:9pt;mso-wrap-distance-bottom:0;mso-position-horizontal:absolute;mso-position-horizontal-relative:margin;mso-position-vertical:absolute;mso-position-vertical-relative:text;mso-width-percent:0;mso-height-percent:0;mso-width-relative:margin;mso-height-relative:margin;v-text-anchor:middle" o:gfxdata="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" filled="f" strokecolor="red" strokeweight="1pt">
+              <v:rect w14:anchorId="75FDA92D" id="Rectangle 64" o:spid="_x0000_s1026" style="position:absolute;margin-left:106.85pt;margin-top:93.3pt;width:61.1pt;height:9.35pt;z-index:251742208;visibility:visible;mso-wrap-style:square;mso-width-percent:0;mso-height-percent:0;mso-wrap-distance-left:9pt;mso-wrap-distance-top:0;mso-wrap-distance-right:9pt;mso-wrap-distance-bottom:0;mso-position-horizontal:absolute;mso-position-horizontal-relative:margin;mso-position-vertical:absolute;mso-position-vertical-relative:text;mso-width-percent:0;mso-height-percent:0;mso-width-relative:margin;mso-height-relative:margin;v-text-anchor:middle" o:gfxdata="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" filled="f" strokecolor="red" strokeweight="1pt">
                 <w10:wrap anchorx="margin"/>
               </v:rect>
             </w:pict>
@@ -7316,7 +7364,7 @@
 </file>
 
 <file path=word/numbering.xml><?xml version="1.0" encoding="utf-8"?>
-<w:numbering xmlns:wpc="http://schemas.microsoft.com/office/word/2010/wordprocessingCanvas" xmlns:cx="http://schemas.microsoft.com/office/drawing/2014/chartex" xmlns:cx1="http://schemas.microsoft.com/office/drawing/2015/9/8/chartex" xmlns:cx2="http://schemas.microsoft.com/office/drawing/2015/10/21/chartex" xmlns:cx3="http://schemas.microsoft.com/office/drawing/2016/5/9/chartex" xmlns:cx4="http://schemas.microsoft.com/office/drawing/2016/5/10/chartex" xmlns:cx5="http://schemas.microsoft.com/office/drawing/2016/5/11/chartex" xmlns:cx6="http://schemas.microsoft.com/office/drawing/2016/5/12/chartex" xmlns:cx7="http://schemas.microsoft.com/office/drawing/2016/5/13/chartex" xmlns:cx8="http://schemas.microsoft.com/office/drawing/2016/5/14/chartex" xmlns:mc="http://schemas.openxmlformats.org/markup-compatibility/2006" xmlns:aink="http://schemas.microsoft.com/office/drawing/2016/ink" xmlns:am3d="http://schemas.microsoft.com/office/drawing/2017/model3d" xmlns:o="urn:schemas-microsoft-com:office:office" xmlns:r="http://schemas.openxmlformats.org/officeDocument/2006/relationships" xmlns:m="http://schemas.openxmlformats.org/officeDocument/2006/math" xmlns:v="urn:schemas-microsoft-com:vml" xmlns:wp14="http://schemas.microsoft.com/office/word/2010/wordprocessingDrawing" xmlns:wp="http://schemas.openxmlformats.org/drawingml/2006/wordprocessingDrawing" xmlns:w10="urn:schemas-microsoft-com:office:word" xmlns:w="http://schemas.openxmlformats.org/wordprocessingml/2006/main" xmlns:w14="http://schemas.microsoft.com/office/word/2010/wordml" xmlns:w15="http://schemas.microsoft.com/office/word/2012/wordml" xmlns:w16cex="http://schemas.microsoft.com/office/word/2018/wordml/cex" xmlns:w16cid="http://schemas.microsoft.com/office/word/2016/wordml/cid" xmlns:w16="http://schemas.microsoft.com/office/word/2018/wordml" xmlns:w16sdtdh="http://schemas.microsoft.com/office/word/2020/wordml/sdtdatahash" xmlns:w16se="http://schemas.microsoft.com/office/word/2015/wordml/symex" xmlns:wpg="http://schemas.microsoft.com/office/word/2010/wordprocessingGroup" xmlns:wpi="http://schemas.microsoft.com/office/word/2010/wordprocessingInk" xmlns:wne="http://schemas.microsoft.com/office/word/2006/wordml" xmlns:wps="http://schemas.microsoft.com/office/word/2010/wordprocessingShape" mc:Ignorable="w14 w15 w16se w16cid w16 w16cex w16sdtdh wp14">
+<w:numbering xmlns:wpc="http://schemas.microsoft.com/office/word/2010/wordprocessingCanvas" xmlns:cx="http://schemas.microsoft.com/office/drawing/2014/chartex" xmlns:cx1="http://schemas.microsoft.com/office/drawing/2015/9/8/chartex" xmlns:cx2="http://schemas.microsoft.com/office/drawing/2015/10/21/chartex" xmlns:cx3="http://schemas.microsoft.com/office/drawing/2016/5/9/chartex" xmlns:cx4="http://schemas.microsoft.com/office/drawing/2016/5/10/chartex" xmlns:cx5="http://schemas.microsoft.com/office/drawing/2016/5/11/chartex" xmlns:cx6="http://schemas.microsoft.com/office/drawing/2016/5/12/chartex" xmlns:cx7="http://schemas.microsoft.com/office/drawing/2016/5/13/chartex" xmlns:cx8="http://schemas.microsoft.com/office/drawing/2016/5/14/chartex" xmlns:mc="http://schemas.openxmlformats.org/markup-compatibility/2006" xmlns:aink="http://schemas.microsoft.com/office/drawing/2016/ink" xmlns:am3d="http://schemas.microsoft.com/office/drawing/2017/model3d" xmlns:o="urn:schemas-microsoft-com:office:office" xmlns:oel="http://schemas.microsoft.com/office/2019/extlst" xmlns:r="http://schemas.openxmlformats.org/officeDocument/2006/relationships" xmlns:m="http://schemas.openxmlformats.org/officeDocument/2006/math" xmlns:v="urn:schemas-microsoft-com:vml" xmlns:wp14="http://schemas.microsoft.com/office/word/2010/wordprocessingDrawing" xmlns:wp="http://schemas.openxmlformats.org/drawingml/2006/wordprocessingDrawing" xmlns:w10="urn:schemas-microsoft-com:office:word" xmlns:w="http://schemas.openxmlformats.org/wordprocessingml/2006/main" xmlns:w14="http://schemas.microsoft.com/office/word/2010/wordml" xmlns:w15="http://schemas.microsoft.com/office/word/2012/wordml" xmlns:w16cex="http://schemas.microsoft.com/office/word/2018/wordml/cex" xmlns:w16cid="http://schemas.microsoft.com/office/word/2016/wordml/cid" xmlns:w16="http://schemas.microsoft.com/office/word/2018/wordml" xmlns:w16sdtdh="http://schemas.microsoft.com/office/word/2020/wordml/sdtdatahash" xmlns:w16se="http://schemas.microsoft.com/office/word/2015/wordml/symex" xmlns:wpg="http://schemas.microsoft.com/office/word/2010/wordprocessingGroup" xmlns:wpi="http://schemas.microsoft.com/office/word/2010/wordprocessingInk" xmlns:wne="http://schemas.microsoft.com/office/word/2006/wordml" xmlns:wps="http://schemas.microsoft.com/office/word/2010/wordprocessingShape" mc:Ignorable="w14 w15 w16se w16cid w16 w16cex w16sdtdh wp14">
   <w:abstractNum w:abstractNumId="0" w15:restartNumberingAfterBreak="0">
     <w:nsid w:val="1E2F3166"/>
     <w:multiLevelType w:val="hybridMultilevel"/>
@@ -7995,22 +8043,22 @@
       </w:rPr>
     </w:lvl>
   </w:abstractNum>
-  <w:num w:numId="1">
+  <w:num w:numId="1" w16cid:durableId="2022394211">
     <w:abstractNumId w:val="4"/>
   </w:num>
-  <w:num w:numId="2">
+  <w:num w:numId="2" w16cid:durableId="1425951903">
     <w:abstractNumId w:val="1"/>
   </w:num>
-  <w:num w:numId="3">
+  <w:num w:numId="3" w16cid:durableId="2036954799">
     <w:abstractNumId w:val="2"/>
   </w:num>
-  <w:num w:numId="4">
+  <w:num w:numId="4" w16cid:durableId="1664970707">
     <w:abstractNumId w:val="5"/>
   </w:num>
-  <w:num w:numId="5">
+  <w:num w:numId="5" w16cid:durableId="797840660">
     <w:abstractNumId w:val="3"/>
   </w:num>
-  <w:num w:numId="6">
+  <w:num w:numId="6" w16cid:durableId="1350374569">
     <w:abstractNumId w:val="0"/>
   </w:num>
 </w:numbering>

</xml_diff>

<commit_message>
Registration fix, login UML, began work on cust rewards
</commit_message>
<xml_diff>
--- a/restaurantmanager/src/main/resources/Documents/Install/Setup Install.docx
+++ b/restaurantmanager/src/main/resources/Documents/Install/Setup Install.docx
@@ -513,8 +513,8 @@
         </w:rPr>
       </w:pPr>
       <w:r>
-        <w:object w:dxaOrig="8985" w:dyaOrig="5472">
-          <v:rect xmlns:o="urn:schemas-microsoft-com:office:office" xmlns:v="urn:schemas-microsoft-com:vml" id="rectole0000000000" style="width:449.250000pt;height:273.600000pt" o:preferrelative="t" o:ole="">
+        <w:object w:dxaOrig="9091" w:dyaOrig="5547">
+          <v:rect xmlns:o="urn:schemas-microsoft-com:office:office" xmlns:v="urn:schemas-microsoft-com:vml" id="rectole0000000000" style="width:454.550000pt;height:277.350000pt" o:preferrelative="t" o:ole="">
             <o:lock v:ext="edit"/>
             <v:imagedata xmlns:r="http://schemas.openxmlformats.org/officeDocument/2006/relationships" r:id="docRId4" o:title=""/>
           </v:rect>
@@ -675,8 +675,8 @@
         </w:rPr>
       </w:pPr>
       <w:r>
-        <w:object w:dxaOrig="8985" w:dyaOrig="7120">
-          <v:rect xmlns:o="urn:schemas-microsoft-com:office:office" xmlns:v="urn:schemas-microsoft-com:vml" id="rectole0000000001" style="width:449.250000pt;height:356.000000pt" o:preferrelative="t" o:ole="">
+        <w:object w:dxaOrig="9091" w:dyaOrig="7207">
+          <v:rect xmlns:o="urn:schemas-microsoft-com:office:office" xmlns:v="urn:schemas-microsoft-com:vml" id="rectole0000000001" style="width:454.550000pt;height:360.350000pt" o:preferrelative="t" o:ole="">
             <o:lock v:ext="edit"/>
             <v:imagedata xmlns:r="http://schemas.openxmlformats.org/officeDocument/2006/relationships" r:id="docRId6" o:title=""/>
           </v:rect>
@@ -894,8 +894,8 @@
         </w:rPr>
       </w:pPr>
       <w:r>
-        <w:object w:dxaOrig="8985" w:dyaOrig="4051">
-          <v:rect xmlns:o="urn:schemas-microsoft-com:office:office" xmlns:v="urn:schemas-microsoft-com:vml" id="rectole0000000002" style="width:449.250000pt;height:202.550000pt" o:preferrelative="t" o:ole="">
+        <w:object w:dxaOrig="9091" w:dyaOrig="4110">
+          <v:rect xmlns:o="urn:schemas-microsoft-com:office:office" xmlns:v="urn:schemas-microsoft-com:vml" id="rectole0000000002" style="width:454.550000pt;height:205.500000pt" o:preferrelative="t" o:ole="">
             <o:lock v:ext="edit"/>
             <v:imagedata xmlns:r="http://schemas.openxmlformats.org/officeDocument/2006/relationships" r:id="docRId8" o:title=""/>
           </v:rect>
@@ -919,8 +919,8 @@
         </w:rPr>
       </w:pPr>
       <w:r>
-        <w:object w:dxaOrig="8985" w:dyaOrig="5586">
-          <v:rect xmlns:o="urn:schemas-microsoft-com:office:office" xmlns:v="urn:schemas-microsoft-com:vml" id="rectole0000000003" style="width:449.250000pt;height:279.300000pt" o:preferrelative="t" o:ole="">
+        <w:object w:dxaOrig="9091" w:dyaOrig="5648">
+          <v:rect xmlns:o="urn:schemas-microsoft-com:office:office" xmlns:v="urn:schemas-microsoft-com:vml" id="rectole0000000003" style="width:454.550000pt;height:282.400000pt" o:preferrelative="t" o:ole="">
             <o:lock v:ext="edit"/>
             <v:imagedata xmlns:r="http://schemas.openxmlformats.org/officeDocument/2006/relationships" r:id="docRId10" o:title=""/>
           </v:rect>
@@ -1288,8 +1288,8 @@
         </w:rPr>
       </w:pPr>
       <w:r>
-        <w:object w:dxaOrig="7660" w:dyaOrig="6070">
-          <v:rect xmlns:o="urn:schemas-microsoft-com:office:office" xmlns:v="urn:schemas-microsoft-com:vml" id="rectole0000000004" style="width:383.000000pt;height:303.500000pt" o:preferrelative="t" o:ole="">
+        <w:object w:dxaOrig="7755" w:dyaOrig="6155">
+          <v:rect xmlns:o="urn:schemas-microsoft-com:office:office" xmlns:v="urn:schemas-microsoft-com:vml" id="rectole0000000004" style="width:387.750000pt;height:307.750000pt" o:preferrelative="t" o:ole="">
             <o:lock v:ext="edit"/>
             <v:imagedata xmlns:r="http://schemas.openxmlformats.org/officeDocument/2006/relationships" r:id="docRId12" o:title=""/>
           </v:rect>
@@ -1390,8 +1390,8 @@
         </w:rPr>
       </w:pPr>
       <w:r>
-        <w:object w:dxaOrig="9617" w:dyaOrig="4335">
-          <v:rect xmlns:o="urn:schemas-microsoft-com:office:office" xmlns:v="urn:schemas-microsoft-com:vml" id="rectole0000000005" style="width:480.850000pt;height:216.750000pt" o:preferrelative="t" o:ole="">
+        <w:object w:dxaOrig="9739" w:dyaOrig="4393">
+          <v:rect xmlns:o="urn:schemas-microsoft-com:office:office" xmlns:v="urn:schemas-microsoft-com:vml" id="rectole0000000005" style="width:486.950000pt;height:219.650000pt" o:preferrelative="t" o:ole="">
             <o:lock v:ext="edit"/>
             <v:imagedata xmlns:r="http://schemas.openxmlformats.org/officeDocument/2006/relationships" r:id="docRId14" o:title=""/>
           </v:rect>
@@ -1697,8 +1697,8 @@
         </w:rPr>
       </w:pPr>
       <w:r>
-        <w:object w:dxaOrig="5737" w:dyaOrig="2928">
-          <v:rect xmlns:o="urn:schemas-microsoft-com:office:office" xmlns:v="urn:schemas-microsoft-com:vml" id="rectole0000000006" style="width:286.850000pt;height:146.400000pt" o:preferrelative="t" o:ole="">
+        <w:object w:dxaOrig="5811" w:dyaOrig="2955">
+          <v:rect xmlns:o="urn:schemas-microsoft-com:office:office" xmlns:v="urn:schemas-microsoft-com:vml" id="rectole0000000006" style="width:290.550000pt;height:147.750000pt" o:preferrelative="t" o:ole="">
             <o:lock v:ext="edit"/>
             <v:imagedata xmlns:r="http://schemas.openxmlformats.org/officeDocument/2006/relationships" r:id="docRId16" o:title=""/>
           </v:rect>
@@ -1843,8 +1843,8 @@
         </w:rPr>
       </w:pPr>
       <w:r>
-        <w:object w:dxaOrig="4713" w:dyaOrig="5904">
-          <v:rect xmlns:o="urn:schemas-microsoft-com:office:office" xmlns:v="urn:schemas-microsoft-com:vml" id="rectole0000000007" style="width:235.650000pt;height:295.200000pt" o:preferrelative="t" o:ole="">
+        <w:object w:dxaOrig="4778" w:dyaOrig="5973">
+          <v:rect xmlns:o="urn:schemas-microsoft-com:office:office" xmlns:v="urn:schemas-microsoft-com:vml" id="rectole0000000007" style="width:238.900000pt;height:298.650000pt" o:preferrelative="t" o:ole="">
             <o:lock v:ext="edit"/>
             <v:imagedata xmlns:r="http://schemas.openxmlformats.org/officeDocument/2006/relationships" r:id="docRId18" o:title=""/>
           </v:rect>
@@ -1948,8 +1948,8 @@
         </w:rPr>
       </w:pPr>
       <w:r>
-        <w:object w:dxaOrig="8985" w:dyaOrig="4876">
-          <v:rect xmlns:o="urn:schemas-microsoft-com:office:office" xmlns:v="urn:schemas-microsoft-com:vml" id="rectole0000000008" style="width:449.250000pt;height:243.800000pt" o:preferrelative="t" o:ole="">
+        <w:object w:dxaOrig="9091" w:dyaOrig="4940">
+          <v:rect xmlns:o="urn:schemas-microsoft-com:office:office" xmlns:v="urn:schemas-microsoft-com:vml" id="rectole0000000008" style="width:454.550000pt;height:247.000000pt" o:preferrelative="t" o:ole="">
             <o:lock v:ext="edit"/>
             <v:imagedata xmlns:r="http://schemas.openxmlformats.org/officeDocument/2006/relationships" r:id="docRId20" o:title=""/>
           </v:rect>
@@ -2060,8 +2060,8 @@
         </w:rPr>
       </w:pPr>
       <w:r>
-        <w:object w:dxaOrig="4694" w:dyaOrig="6768">
-          <v:rect xmlns:o="urn:schemas-microsoft-com:office:office" xmlns:v="urn:schemas-microsoft-com:vml" id="rectole0000000009" style="width:234.700000pt;height:338.400000pt" o:preferrelative="t" o:ole="">
+        <w:object w:dxaOrig="4758" w:dyaOrig="6843">
+          <v:rect xmlns:o="urn:schemas-microsoft-com:office:office" xmlns:v="urn:schemas-microsoft-com:vml" id="rectole0000000009" style="width:237.900000pt;height:342.150000pt" o:preferrelative="t" o:ole="">
             <o:lock v:ext="edit"/>
             <v:imagedata xmlns:r="http://schemas.openxmlformats.org/officeDocument/2006/relationships" r:id="docRId22" o:title=""/>
           </v:rect>
@@ -2149,8 +2149,8 @@
         </w:rPr>
       </w:pPr>
       <w:r>
-        <w:object w:dxaOrig="7209" w:dyaOrig="3876">
-          <v:rect xmlns:o="urn:schemas-microsoft-com:office:office" xmlns:v="urn:schemas-microsoft-com:vml" id="rectole0000000010" style="width:360.450000pt;height:193.800000pt" o:preferrelative="t" o:ole="">
+        <w:object w:dxaOrig="7289" w:dyaOrig="3928">
+          <v:rect xmlns:o="urn:schemas-microsoft-com:office:office" xmlns:v="urn:schemas-microsoft-com:vml" id="rectole0000000010" style="width:364.450000pt;height:196.400000pt" o:preferrelative="t" o:ole="">
             <o:lock v:ext="edit"/>
             <v:imagedata xmlns:r="http://schemas.openxmlformats.org/officeDocument/2006/relationships" r:id="docRId24" o:title=""/>
           </v:rect>
@@ -2360,8 +2360,8 @@
         </w:rPr>
       </w:pPr>
       <w:r>
-        <w:object w:dxaOrig="6355" w:dyaOrig="5500">
-          <v:rect xmlns:o="urn:schemas-microsoft-com:office:office" xmlns:v="urn:schemas-microsoft-com:vml" id="rectole0000000011" style="width:317.750000pt;height:275.000000pt" o:preferrelative="t" o:ole="">
+        <w:object w:dxaOrig="6438" w:dyaOrig="5567">
+          <v:rect xmlns:o="urn:schemas-microsoft-com:office:office" xmlns:v="urn:schemas-microsoft-com:vml" id="rectole0000000011" style="width:321.900000pt;height:278.350000pt" o:preferrelative="t" o:ole="">
             <o:lock v:ext="edit"/>
             <v:imagedata xmlns:r="http://schemas.openxmlformats.org/officeDocument/2006/relationships" r:id="docRId26" o:title=""/>
           </v:rect>
@@ -2509,8 +2509,8 @@
         </w:rPr>
       </w:pPr>
       <w:r>
-        <w:object w:dxaOrig="6480" w:dyaOrig="4182">
-          <v:rect xmlns:o="urn:schemas-microsoft-com:office:office" xmlns:v="urn:schemas-microsoft-com:vml" id="rectole0000000012" style="width:324.000000pt;height:209.100000pt" o:preferrelative="t" o:ole="">
+        <w:object w:dxaOrig="6559" w:dyaOrig="4231">
+          <v:rect xmlns:o="urn:schemas-microsoft-com:office:office" xmlns:v="urn:schemas-microsoft-com:vml" id="rectole0000000012" style="width:327.950000pt;height:211.550000pt" o:preferrelative="t" o:ole="">
             <o:lock v:ext="edit"/>
             <v:imagedata xmlns:r="http://schemas.openxmlformats.org/officeDocument/2006/relationships" r:id="docRId28" o:title=""/>
           </v:rect>
@@ -2743,8 +2743,8 @@
         </w:rPr>
       </w:pPr>
       <w:r>
-        <w:object w:dxaOrig="6921" w:dyaOrig="4340">
-          <v:rect xmlns:o="urn:schemas-microsoft-com:office:office" xmlns:v="urn:schemas-microsoft-com:vml" id="rectole0000000013" style="width:346.050000pt;height:217.000000pt" o:preferrelative="t" o:ole="">
+        <w:object w:dxaOrig="7005" w:dyaOrig="4393">
+          <v:rect xmlns:o="urn:schemas-microsoft-com:office:office" xmlns:v="urn:schemas-microsoft-com:vml" id="rectole0000000013" style="width:350.250000pt;height:219.650000pt" o:preferrelative="t" o:ole="">
             <o:lock v:ext="edit"/>
             <v:imagedata xmlns:r="http://schemas.openxmlformats.org/officeDocument/2006/relationships" r:id="docRId30" o:title=""/>
           </v:rect>
@@ -3123,8 +3123,8 @@
         </w:rPr>
       </w:pPr>
       <w:r>
-        <w:object w:dxaOrig="4536" w:dyaOrig="4896">
-          <v:rect xmlns:o="urn:schemas-microsoft-com:office:office" xmlns:v="urn:schemas-microsoft-com:vml" id="rectole0000000014" style="width:226.800000pt;height:244.800000pt" o:preferrelative="t" o:ole="">
+        <w:object w:dxaOrig="4596" w:dyaOrig="4960">
+          <v:rect xmlns:o="urn:schemas-microsoft-com:office:office" xmlns:v="urn:schemas-microsoft-com:vml" id="rectole0000000014" style="width:229.800000pt;height:248.000000pt" o:preferrelative="t" o:ole="">
             <o:lock v:ext="edit"/>
             <v:imagedata xmlns:r="http://schemas.openxmlformats.org/officeDocument/2006/relationships" r:id="docRId33" o:title=""/>
           </v:rect>
@@ -3192,8 +3192,8 @@
         </w:rPr>
       </w:pPr>
       <w:r>
-        <w:object w:dxaOrig="8985" w:dyaOrig="3138">
-          <v:rect xmlns:o="urn:schemas-microsoft-com:office:office" xmlns:v="urn:schemas-microsoft-com:vml" id="rectole0000000015" style="width:449.250000pt;height:156.900000pt" o:preferrelative="t" o:ole="">
+        <w:object w:dxaOrig="9091" w:dyaOrig="3178">
+          <v:rect xmlns:o="urn:schemas-microsoft-com:office:office" xmlns:v="urn:schemas-microsoft-com:vml" id="rectole0000000015" style="width:454.550000pt;height:158.900000pt" o:preferrelative="t" o:ole="">
             <o:lock v:ext="edit"/>
             <v:imagedata xmlns:r="http://schemas.openxmlformats.org/officeDocument/2006/relationships" r:id="docRId35" o:title=""/>
           </v:rect>
@@ -3415,7 +3415,7 @@
           <w:sz w:val="22"/>
           <w:shd w:fill="auto" w:val="clear"/>
         </w:rPr>
-        <w:t xml:space="preserve">Logins for each role:</w:t>
+        <w:t xml:space="preserve">Logins for each role: (username, password - ROLE)</w:t>
       </w:r>
     </w:p>
     <w:p>

</xml_diff>